<commit_message>
11.6.2 adding the data, after running error messages for missing tbody variable and tableData
</commit_message>
<xml_diff>
--- a/Javascript.docx
+++ b/Javascript.docx
@@ -1318,13 +1318,8 @@
         </w:numPr>
       </w:pPr>
       <w:r>
-        <w:t xml:space="preserve">Is a front end development </w:t>
-      </w:r>
-      <w:proofErr w:type="gramStart"/>
-      <w:r>
-        <w:t>language</w:t>
-      </w:r>
-      <w:proofErr w:type="gramEnd"/>
+        <w:t>Is a front end development language</w:t>
+      </w:r>
     </w:p>
     <w:p>
       <w:pPr>
@@ -2087,27 +2082,7 @@
           <w:sz w:val="30"/>
           <w:szCs w:val="30"/>
         </w:rPr>
-        <w:t xml:space="preserve">JavaScript after the ES6 update is like the newer computer. This update included many updates to the syntax, which streamlined the code and made it easier to both read and write. Additional, quality of life improvements </w:t>
-      </w:r>
-      <w:proofErr w:type="gramStart"/>
-      <w:r>
-        <w:rPr>
-          <w:rFonts w:ascii="Roboto" w:hAnsi="Roboto"/>
-          <w:color w:val="2B2B2B"/>
-          <w:sz w:val="30"/>
-          <w:szCs w:val="30"/>
-        </w:rPr>
-        <w:t>were</w:t>
-      </w:r>
-      <w:proofErr w:type="gramEnd"/>
-      <w:r>
-        <w:rPr>
-          <w:rFonts w:ascii="Roboto" w:hAnsi="Roboto"/>
-          <w:color w:val="2B2B2B"/>
-          <w:sz w:val="30"/>
-          <w:szCs w:val="30"/>
-        </w:rPr>
-        <w:t xml:space="preserve"> implemented as well, such as adding Python-like generators and </w:t>
+        <w:t>JavaScript after the ES6 update is like the newer computer. This update included many updates to the syntax, which streamlined the code and made it easier to both read and write. Additional, quality of life improvements were implemented as well, such as adding Python-like generators and </w:t>
       </w:r>
       <w:r>
         <w:rPr>
@@ -3040,7 +3015,6 @@
           <w:color w:val="000000"/>
         </w:rPr>
       </w:pPr>
-      <w:proofErr w:type="gramStart"/>
       <w:r>
         <w:rPr>
           <w:rStyle w:val="HTMLCode"/>
@@ -3059,7 +3033,6 @@
         </w:rPr>
         <w:t>.log(</w:t>
       </w:r>
-      <w:proofErr w:type="gramEnd"/>
       <w:r>
         <w:rPr>
           <w:rStyle w:val="token"/>
@@ -3118,7 +3091,6 @@
         </w:rPr>
         <w:t>While the </w:t>
       </w:r>
-      <w:proofErr w:type="gramStart"/>
       <w:r>
         <w:rPr>
           <w:rStyle w:val="HTMLCode"/>
@@ -3126,17 +3098,7 @@
           <w:bdr w:val="single" w:sz="6" w:space="0" w:color="808386" w:frame="1"/>
           <w:shd w:val="clear" w:color="auto" w:fill="F5F5F5"/>
         </w:rPr>
-        <w:t>print(</w:t>
-      </w:r>
-      <w:proofErr w:type="gramEnd"/>
-      <w:r>
-        <w:rPr>
-          <w:rStyle w:val="HTMLCode"/>
-          <w:rFonts w:ascii="Consolas" w:eastAsiaTheme="majorEastAsia" w:hAnsi="Consolas"/>
-          <w:bdr w:val="single" w:sz="6" w:space="0" w:color="808386" w:frame="1"/>
-          <w:shd w:val="clear" w:color="auto" w:fill="F5F5F5"/>
-        </w:rPr>
-        <w:t>)</w:t>
+        <w:t>print()</w:t>
       </w:r>
       <w:r>
         <w:rPr>
@@ -3228,7 +3190,6 @@
           <w:color w:val="000000"/>
         </w:rPr>
       </w:pPr>
-      <w:proofErr w:type="gramStart"/>
       <w:r>
         <w:rPr>
           <w:rStyle w:val="token"/>
@@ -3238,7 +3199,6 @@
         </w:rPr>
         <w:t>print(</w:t>
       </w:r>
-      <w:proofErr w:type="gramEnd"/>
       <w:r>
         <w:rPr>
           <w:rStyle w:val="token"/>
@@ -3314,7 +3274,6 @@
         </w:rPr>
         <w:t>Simple JavaScript statements such as </w:t>
       </w:r>
-      <w:proofErr w:type="gramStart"/>
       <w:r>
         <w:rPr>
           <w:rStyle w:val="HTMLCode"/>
@@ -3322,9 +3281,34 @@
           <w:bdr w:val="single" w:sz="6" w:space="0" w:color="808386" w:frame="1"/>
           <w:shd w:val="clear" w:color="auto" w:fill="F5F5F5"/>
         </w:rPr>
-        <w:t>console.log(</w:t>
-      </w:r>
-      <w:proofErr w:type="gramEnd"/>
+        <w:t>console.log()</w:t>
+      </w:r>
+      <w:r>
+        <w:rPr>
+          <w:rFonts w:ascii="var(--standard-font-family)" w:hAnsi="var(--standard-font-family)"/>
+          <w:sz w:val="30"/>
+          <w:szCs w:val="30"/>
+        </w:rPr>
+        <w:t xml:space="preserve"> can be tested using </w:t>
+      </w:r>
+      <w:proofErr w:type="spellStart"/>
+      <w:r>
+        <w:rPr>
+          <w:rFonts w:ascii="var(--standard-font-family)" w:hAnsi="var(--standard-font-family)"/>
+          <w:sz w:val="30"/>
+          <w:szCs w:val="30"/>
+        </w:rPr>
+        <w:t>DevTools</w:t>
+      </w:r>
+      <w:proofErr w:type="spellEnd"/>
+      <w:r>
+        <w:rPr>
+          <w:rFonts w:ascii="var(--standard-font-family)" w:hAnsi="var(--standard-font-family)"/>
+          <w:sz w:val="30"/>
+          <w:szCs w:val="30"/>
+        </w:rPr>
+        <w:t>. For example, follow these steps to test </w:t>
+      </w:r>
       <w:r>
         <w:rPr>
           <w:rStyle w:val="HTMLCode"/>
@@ -3332,53 +3316,7 @@
           <w:bdr w:val="single" w:sz="6" w:space="0" w:color="808386" w:frame="1"/>
           <w:shd w:val="clear" w:color="auto" w:fill="F5F5F5"/>
         </w:rPr>
-        <w:t>)</w:t>
-      </w:r>
-      <w:r>
-        <w:rPr>
-          <w:rFonts w:ascii="var(--standard-font-family)" w:hAnsi="var(--standard-font-family)"/>
-          <w:sz w:val="30"/>
-          <w:szCs w:val="30"/>
-        </w:rPr>
-        <w:t xml:space="preserve"> can be tested using </w:t>
-      </w:r>
-      <w:proofErr w:type="spellStart"/>
-      <w:r>
-        <w:rPr>
-          <w:rFonts w:ascii="var(--standard-font-family)" w:hAnsi="var(--standard-font-family)"/>
-          <w:sz w:val="30"/>
-          <w:szCs w:val="30"/>
-        </w:rPr>
-        <w:t>DevTools</w:t>
-      </w:r>
-      <w:proofErr w:type="spellEnd"/>
-      <w:r>
-        <w:rPr>
-          <w:rFonts w:ascii="var(--standard-font-family)" w:hAnsi="var(--standard-font-family)"/>
-          <w:sz w:val="30"/>
-          <w:szCs w:val="30"/>
-        </w:rPr>
-        <w:t>. For example, follow these steps to test </w:t>
-      </w:r>
-      <w:proofErr w:type="gramStart"/>
-      <w:r>
-        <w:rPr>
-          <w:rStyle w:val="HTMLCode"/>
-          <w:rFonts w:ascii="Consolas" w:eastAsiaTheme="majorEastAsia" w:hAnsi="Consolas"/>
-          <w:bdr w:val="single" w:sz="6" w:space="0" w:color="808386" w:frame="1"/>
-          <w:shd w:val="clear" w:color="auto" w:fill="F5F5F5"/>
-        </w:rPr>
-        <w:t>console.log(</w:t>
-      </w:r>
-      <w:proofErr w:type="gramEnd"/>
-      <w:r>
-        <w:rPr>
-          <w:rStyle w:val="HTMLCode"/>
-          <w:rFonts w:ascii="Consolas" w:eastAsiaTheme="majorEastAsia" w:hAnsi="Consolas"/>
-          <w:bdr w:val="single" w:sz="6" w:space="0" w:color="808386" w:frame="1"/>
-          <w:shd w:val="clear" w:color="auto" w:fill="F5F5F5"/>
-        </w:rPr>
-        <w:t>"Hello, world!")</w:t>
+        <w:t>console.log("Hello, world!")</w:t>
       </w:r>
       <w:r>
         <w:rPr>
@@ -3639,7 +3577,6 @@
         </w:rPr>
         <w:t>Type </w:t>
       </w:r>
-      <w:proofErr w:type="gramStart"/>
       <w:r>
         <w:rPr>
           <w:rStyle w:val="HTMLCode"/>
@@ -3647,17 +3584,7 @@
           <w:bdr w:val="single" w:sz="6" w:space="0" w:color="808386" w:frame="1"/>
           <w:shd w:val="clear" w:color="auto" w:fill="F5F5F5"/>
         </w:rPr>
-        <w:t>console.log(</w:t>
-      </w:r>
-      <w:proofErr w:type="gramEnd"/>
-      <w:r>
-        <w:rPr>
-          <w:rStyle w:val="HTMLCode"/>
-          <w:rFonts w:ascii="Consolas" w:eastAsiaTheme="majorEastAsia" w:hAnsi="Consolas"/>
-          <w:bdr w:val="single" w:sz="6" w:space="0" w:color="808386" w:frame="1"/>
-          <w:shd w:val="clear" w:color="auto" w:fill="F5F5F5"/>
-        </w:rPr>
-        <w:t>"Hello, world!");</w:t>
+        <w:t>console.log("Hello, world!");</w:t>
       </w:r>
       <w:r>
         <w:rPr>
@@ -3921,25 +3848,7 @@
           <w:sz w:val="30"/>
           <w:szCs w:val="30"/>
         </w:rPr>
-        <w:t xml:space="preserve">Code blocks, which we will see more often as we start writing functions, are denoted by curly brackets. Code inside the curly brackets </w:t>
-      </w:r>
-      <w:proofErr w:type="gramStart"/>
-      <w:r>
-        <w:rPr>
-          <w:rFonts w:ascii="var(--standard-font-family)" w:hAnsi="var(--standard-font-family)"/>
-          <w:sz w:val="30"/>
-          <w:szCs w:val="30"/>
-        </w:rPr>
-        <w:t>are</w:t>
-      </w:r>
-      <w:proofErr w:type="gramEnd"/>
-      <w:r>
-        <w:rPr>
-          <w:rFonts w:ascii="var(--standard-font-family)" w:hAnsi="var(--standard-font-family)"/>
-          <w:sz w:val="30"/>
-          <w:szCs w:val="30"/>
-        </w:rPr>
-        <w:t xml:space="preserve"> typically indented two to four spaces. This isn't required to run the code, but it does make reading it easier and follows the coding guidelines.</w:t>
+        <w:t>Code blocks, which we will see more often as we start writing functions, are denoted by curly brackets. Code inside the curly brackets are typically indented two to four spaces. This isn't required to run the code, but it does make reading it easier and follows the coding guidelines.</w:t>
       </w:r>
     </w:p>
     <w:p>
@@ -4398,17 +4307,7 @@
           <w:bdr w:val="single" w:sz="6" w:space="0" w:color="808386" w:frame="1"/>
           <w:shd w:val="clear" w:color="auto" w:fill="F5F5F5"/>
         </w:rPr>
-        <w:t xml:space="preserve">var y = </w:t>
-      </w:r>
-      <w:proofErr w:type="gramStart"/>
-      <w:r>
-        <w:rPr>
-          <w:rStyle w:val="HTMLCode"/>
-          <w:rFonts w:ascii="Consolas" w:hAnsi="Consolas"/>
-          <w:bdr w:val="single" w:sz="6" w:space="0" w:color="808386" w:frame="1"/>
-          <w:shd w:val="clear" w:color="auto" w:fill="F5F5F5"/>
-        </w:rPr>
-        <w:t>2;</w:t>
+        <w:t>var y = 2;</w:t>
       </w:r>
       <w:r>
         <w:rPr>
@@ -4418,7 +4317,6 @@
         </w:rPr>
         <w:t>.</w:t>
       </w:r>
-      <w:proofErr w:type="gramEnd"/>
     </w:p>
     <w:p>
       <w:pPr>
@@ -4573,34 +4471,15 @@
           <w:bdr w:val="single" w:sz="6" w:space="0" w:color="808386" w:frame="1"/>
           <w:shd w:val="clear" w:color="auto" w:fill="F5F5F5"/>
         </w:rPr>
-        <w:t xml:space="preserve">var y = </w:t>
-      </w:r>
-      <w:proofErr w:type="gramStart"/>
-      <w:r>
-        <w:rPr>
-          <w:rStyle w:val="HTMLCode"/>
-          <w:rFonts w:ascii="Consolas" w:eastAsiaTheme="minorHAnsi" w:hAnsi="Consolas"/>
-          <w:bdr w:val="single" w:sz="6" w:space="0" w:color="808386" w:frame="1"/>
-          <w:shd w:val="clear" w:color="auto" w:fill="F5F5F5"/>
-        </w:rPr>
-        <w:t>2;</w:t>
-      </w:r>
-      <w:r>
-        <w:rPr>
-          <w:rFonts w:ascii="var(--standard-font-family)" w:hAnsi="var(--standard-font-family)"/>
-          <w:sz w:val="30"/>
-          <w:szCs w:val="30"/>
-        </w:rPr>
-        <w:t>and</w:t>
-      </w:r>
-      <w:proofErr w:type="gramEnd"/>
-      <w:r>
-        <w:rPr>
-          <w:rFonts w:ascii="var(--standard-font-family)" w:hAnsi="var(--standard-font-family)"/>
-          <w:sz w:val="30"/>
-          <w:szCs w:val="30"/>
-        </w:rPr>
-        <w:t xml:space="preserve"> press Enter.</w:t>
+        <w:t>var y = 2;</w:t>
+      </w:r>
+      <w:r>
+        <w:rPr>
+          <w:rFonts w:ascii="var(--standard-font-family)" w:hAnsi="var(--standard-font-family)"/>
+          <w:sz w:val="30"/>
+          <w:szCs w:val="30"/>
+        </w:rPr>
+        <w:t>and press Enter.</w:t>
       </w:r>
     </w:p>
     <w:p>
@@ -7332,7 +7211,6 @@
         <w:t> and </w:t>
       </w:r>
       <w:proofErr w:type="spellStart"/>
-      <w:proofErr w:type="gramStart"/>
       <w:r>
         <w:rPr>
           <w:rStyle w:val="HTMLCode"/>
@@ -7351,7 +7229,6 @@
         <w:t>files</w:t>
       </w:r>
       <w:proofErr w:type="spellEnd"/>
-      <w:proofErr w:type="gramEnd"/>
       <w:r>
         <w:rPr>
           <w:rFonts w:ascii="var(--standard-font-family)" w:hAnsi="var(--standard-font-family)"/>
@@ -8700,27 +8577,7 @@
           <w:szCs w:val="30"/>
         </w:rPr>
         <w:lastRenderedPageBreak/>
-        <w:t xml:space="preserve">thing we're going to do is import the data. This won't look like an import from Python. For starters, the double backslash </w:t>
-      </w:r>
-      <w:proofErr w:type="gramStart"/>
-      <w:r>
-        <w:rPr>
-          <w:rFonts w:ascii="Roboto" w:eastAsia="Times New Roman" w:hAnsi="Roboto" w:cs="Times New Roman"/>
-          <w:color w:val="2B2B2B"/>
-          <w:sz w:val="30"/>
-          <w:szCs w:val="30"/>
-        </w:rPr>
-        <w:t>( /</w:t>
-      </w:r>
-      <w:proofErr w:type="gramEnd"/>
-      <w:r>
-        <w:rPr>
-          <w:rFonts w:ascii="Roboto" w:eastAsia="Times New Roman" w:hAnsi="Roboto" w:cs="Times New Roman"/>
-          <w:color w:val="2B2B2B"/>
-          <w:sz w:val="30"/>
-          <w:szCs w:val="30"/>
-        </w:rPr>
-        <w:t>/ ) is how you comment your code in JavaScript.</w:t>
+        <w:t>thing we're going to do is import the data. This won't look like an import from Python. For starters, the double backslash ( // ) is how you comment your code in JavaScript.</w:t>
       </w:r>
     </w:p>
     <w:p>
@@ -9133,29 +8990,7 @@
           <w:szCs w:val="20"/>
           <w:bdr w:val="none" w:sz="0" w:space="0" w:color="auto" w:frame="1"/>
         </w:rPr>
-        <w:t xml:space="preserve"> = d</w:t>
-      </w:r>
-      <w:proofErr w:type="gramStart"/>
-      <w:r>
-        <w:rPr>
-          <w:rFonts w:ascii="Consolas" w:eastAsia="Times New Roman" w:hAnsi="Consolas" w:cs="Courier New"/>
-          <w:color w:val="000000"/>
-          <w:sz w:val="20"/>
-          <w:szCs w:val="20"/>
-          <w:bdr w:val="none" w:sz="0" w:space="0" w:color="auto" w:frame="1"/>
-        </w:rPr>
-        <w:t>3.select</w:t>
-      </w:r>
-      <w:proofErr w:type="gramEnd"/>
-      <w:r>
-        <w:rPr>
-          <w:rFonts w:ascii="Consolas" w:eastAsia="Times New Roman" w:hAnsi="Consolas" w:cs="Courier New"/>
-          <w:color w:val="000000"/>
-          <w:sz w:val="20"/>
-          <w:szCs w:val="20"/>
-          <w:bdr w:val="none" w:sz="0" w:space="0" w:color="auto" w:frame="1"/>
-        </w:rPr>
-        <w:t>(</w:t>
+        <w:t xml:space="preserve"> = d3.select(</w:t>
       </w:r>
       <w:r>
         <w:rPr>
@@ -9290,21 +9125,8 @@
           <w:bdr w:val="single" w:sz="6" w:space="0" w:color="808386" w:frame="1"/>
           <w:shd w:val="clear" w:color="auto" w:fill="F5F5F5"/>
         </w:rPr>
-        <w:t>d</w:t>
-      </w:r>
-      <w:proofErr w:type="gramStart"/>
-      <w:r>
-        <w:rPr>
-          <w:rFonts w:ascii="Consolas" w:eastAsia="Times New Roman" w:hAnsi="Consolas" w:cs="Courier New"/>
-          <w:color w:val="2B2B2B"/>
-          <w:sz w:val="20"/>
-          <w:szCs w:val="20"/>
-          <w:bdr w:val="single" w:sz="6" w:space="0" w:color="808386" w:frame="1"/>
-          <w:shd w:val="clear" w:color="auto" w:fill="F5F5F5"/>
-        </w:rPr>
-        <w:t>3.select</w:t>
-      </w:r>
-      <w:proofErr w:type="gramEnd"/>
+        <w:t>d3.select</w:t>
+      </w:r>
       <w:r>
         <w:rPr>
           <w:rFonts w:ascii="Roboto" w:eastAsia="Times New Roman" w:hAnsi="Roboto" w:cs="Times New Roman"/>
@@ -9604,17 +9426,7 @@
           <w:color w:val="000000"/>
           <w:bdr w:val="none" w:sz="0" w:space="0" w:color="auto" w:frame="1"/>
         </w:rPr>
-        <w:t>print_</w:t>
-      </w:r>
-      <w:proofErr w:type="gramStart"/>
-      <w:r>
-        <w:rPr>
-          <w:rStyle w:val="token"/>
-          <w:rFonts w:ascii="Consolas" w:hAnsi="Consolas"/>
-          <w:color w:val="000000"/>
-          <w:bdr w:val="none" w:sz="0" w:space="0" w:color="auto" w:frame="1"/>
-        </w:rPr>
-        <w:t>hello</w:t>
+        <w:t>print_hello</w:t>
       </w:r>
       <w:proofErr w:type="spellEnd"/>
       <w:r>
@@ -9624,17 +9436,7 @@
           <w:color w:val="000000"/>
           <w:bdr w:val="none" w:sz="0" w:space="0" w:color="auto" w:frame="1"/>
         </w:rPr>
-        <w:t>(</w:t>
-      </w:r>
-      <w:proofErr w:type="gramEnd"/>
-      <w:r>
-        <w:rPr>
-          <w:rStyle w:val="token"/>
-          <w:rFonts w:ascii="Consolas" w:hAnsi="Consolas"/>
-          <w:color w:val="000000"/>
-          <w:bdr w:val="none" w:sz="0" w:space="0" w:color="auto" w:frame="1"/>
-        </w:rPr>
-        <w:t>):</w:t>
+        <w:t>():</w:t>
       </w:r>
     </w:p>
     <w:p>
@@ -9662,7 +9464,6 @@
         </w:rPr>
         <w:t xml:space="preserve">    </w:t>
       </w:r>
-      <w:proofErr w:type="gramStart"/>
       <w:r>
         <w:rPr>
           <w:rStyle w:val="token"/>
@@ -9681,7 +9482,6 @@
         </w:rPr>
         <w:t>(</w:t>
       </w:r>
-      <w:proofErr w:type="gramEnd"/>
       <w:r>
         <w:rPr>
           <w:rStyle w:val="token"/>
@@ -9887,7 +9687,6 @@
         <w:t xml:space="preserve"> </w:t>
       </w:r>
       <w:proofErr w:type="spellStart"/>
-      <w:proofErr w:type="gramStart"/>
       <w:r>
         <w:rPr>
           <w:rStyle w:val="token"/>
@@ -9905,17 +9704,7 @@
           <w:color w:val="000000"/>
           <w:bdr w:val="none" w:sz="0" w:space="0" w:color="auto" w:frame="1"/>
         </w:rPr>
-        <w:t>(</w:t>
-      </w:r>
-      <w:proofErr w:type="gramEnd"/>
-      <w:r>
-        <w:rPr>
-          <w:rStyle w:val="token"/>
-          <w:rFonts w:ascii="Consolas" w:hAnsi="Consolas"/>
-          <w:color w:val="000000"/>
-          <w:bdr w:val="none" w:sz="0" w:space="0" w:color="auto" w:frame="1"/>
-        </w:rPr>
-        <w:t>);</w:t>
+        <w:t>();</w:t>
       </w:r>
     </w:p>
     <w:p>
@@ -10002,7 +9791,6 @@
         <w:t xml:space="preserve"> </w:t>
       </w:r>
       <w:proofErr w:type="spellStart"/>
-      <w:proofErr w:type="gramStart"/>
       <w:r>
         <w:rPr>
           <w:rStyle w:val="token"/>
@@ -10020,17 +9808,7 @@
           <w:color w:val="000000"/>
           <w:bdr w:val="none" w:sz="0" w:space="0" w:color="auto" w:frame="1"/>
         </w:rPr>
-        <w:t>(</w:t>
-      </w:r>
-      <w:proofErr w:type="gramEnd"/>
-      <w:r>
-        <w:rPr>
-          <w:rStyle w:val="token"/>
-          <w:rFonts w:ascii="Consolas" w:hAnsi="Consolas"/>
-          <w:color w:val="000000"/>
-          <w:bdr w:val="none" w:sz="0" w:space="0" w:color="auto" w:frame="1"/>
-        </w:rPr>
-        <w:t>)</w:t>
+        <w:t>()</w:t>
       </w:r>
       <w:r>
         <w:rPr>
@@ -10076,17 +9854,7 @@
           <w:color w:val="000000"/>
           <w:bdr w:val="none" w:sz="0" w:space="0" w:color="auto" w:frame="1"/>
         </w:rPr>
-        <w:t xml:space="preserve">  </w:t>
-      </w:r>
-      <w:proofErr w:type="gramStart"/>
-      <w:r>
-        <w:rPr>
-          <w:rStyle w:val="HTMLCode"/>
-          <w:rFonts w:ascii="Consolas" w:hAnsi="Consolas"/>
-          <w:color w:val="000000"/>
-          <w:bdr w:val="none" w:sz="0" w:space="0" w:color="auto" w:frame="1"/>
-        </w:rPr>
-        <w:t>console</w:t>
+        <w:t xml:space="preserve">  console</w:t>
       </w:r>
       <w:r>
         <w:rPr>
@@ -10097,7 +9865,6 @@
         </w:rPr>
         <w:t>.log(</w:t>
       </w:r>
-      <w:proofErr w:type="gramEnd"/>
       <w:r>
         <w:rPr>
           <w:rStyle w:val="token"/>
@@ -10419,7 +10186,6 @@
         </w:rPr>
         <w:t xml:space="preserve"> </w:t>
       </w:r>
-      <w:proofErr w:type="gramStart"/>
       <w:r>
         <w:rPr>
           <w:rStyle w:val="token"/>
@@ -10429,7 +10195,6 @@
         </w:rPr>
         <w:t>addition(</w:t>
       </w:r>
-      <w:proofErr w:type="gramEnd"/>
       <w:r>
         <w:rPr>
           <w:rStyle w:val="HTMLCode"/>
@@ -10631,25 +10396,14 @@
         </w:rPr>
         <w:t xml:space="preserve"> </w:t>
       </w:r>
-      <w:proofErr w:type="gramStart"/>
-      <w:r>
-        <w:rPr>
-          <w:rStyle w:val="token"/>
-          <w:rFonts w:ascii="Consolas" w:hAnsi="Consolas"/>
-          <w:color w:val="000000"/>
-          <w:bdr w:val="none" w:sz="0" w:space="0" w:color="auto" w:frame="1"/>
-        </w:rPr>
-        <w:t>addition(</w:t>
-      </w:r>
-      <w:proofErr w:type="gramEnd"/>
-      <w:r>
-        <w:rPr>
-          <w:rStyle w:val="token"/>
-          <w:rFonts w:ascii="Consolas" w:hAnsi="Consolas"/>
-          <w:color w:val="000000"/>
-          <w:bdr w:val="none" w:sz="0" w:space="0" w:color="auto" w:frame="1"/>
-        </w:rPr>
-        <w:t>a, b)</w:t>
+      <w:r>
+        <w:rPr>
+          <w:rStyle w:val="token"/>
+          <w:rFonts w:ascii="Consolas" w:hAnsi="Consolas"/>
+          <w:color w:val="000000"/>
+          <w:bdr w:val="none" w:sz="0" w:space="0" w:color="auto" w:frame="1"/>
+        </w:rPr>
+        <w:t>addition(a, b)</w:t>
       </w:r>
       <w:r>
         <w:rPr>
@@ -10787,7 +10541,6 @@
         </w:rPr>
         <w:t>To test the new function, type </w:t>
       </w:r>
-      <w:proofErr w:type="gramStart"/>
       <w:r>
         <w:rPr>
           <w:rStyle w:val="HTMLCode"/>
@@ -10795,9 +10548,16 @@
           <w:bdr w:val="single" w:sz="6" w:space="0" w:color="808386" w:frame="1"/>
           <w:shd w:val="clear" w:color="auto" w:fill="F5F5F5"/>
         </w:rPr>
-        <w:t>console.log(</w:t>
-      </w:r>
-      <w:proofErr w:type="gramEnd"/>
+        <w:t>console.log(addition(4, 5));</w:t>
+      </w:r>
+      <w:r>
+        <w:rPr>
+          <w:rFonts w:ascii="var(--standard-font-family)" w:hAnsi="var(--standard-font-family)"/>
+          <w:sz w:val="30"/>
+          <w:szCs w:val="30"/>
+        </w:rPr>
+        <w:t>. This is the equivalent of using a print statement in Python to print the function. Like Python, we can condense the code even further by typing only </w:t>
+      </w:r>
       <w:r>
         <w:rPr>
           <w:rStyle w:val="HTMLCode"/>
@@ -10805,35 +10565,7 @@
           <w:bdr w:val="single" w:sz="6" w:space="0" w:color="808386" w:frame="1"/>
           <w:shd w:val="clear" w:color="auto" w:fill="F5F5F5"/>
         </w:rPr>
-        <w:t>addition(4, 5));</w:t>
-      </w:r>
-      <w:r>
-        <w:rPr>
-          <w:rFonts w:ascii="var(--standard-font-family)" w:hAnsi="var(--standard-font-family)"/>
-          <w:sz w:val="30"/>
-          <w:szCs w:val="30"/>
-        </w:rPr>
-        <w:t>. This is the equivalent of using a print statement in Python to print the function. Like Python, we can condense the code even further by typing only </w:t>
-      </w:r>
-      <w:proofErr w:type="gramStart"/>
-      <w:r>
-        <w:rPr>
-          <w:rStyle w:val="HTMLCode"/>
-          <w:rFonts w:ascii="Consolas" w:hAnsi="Consolas"/>
-          <w:bdr w:val="single" w:sz="6" w:space="0" w:color="808386" w:frame="1"/>
-          <w:shd w:val="clear" w:color="auto" w:fill="F5F5F5"/>
-        </w:rPr>
-        <w:t>addition(</w:t>
-      </w:r>
-      <w:proofErr w:type="gramEnd"/>
-      <w:r>
-        <w:rPr>
-          <w:rStyle w:val="HTMLCode"/>
-          <w:rFonts w:ascii="Consolas" w:hAnsi="Consolas"/>
-          <w:bdr w:val="single" w:sz="6" w:space="0" w:color="808386" w:frame="1"/>
-          <w:shd w:val="clear" w:color="auto" w:fill="F5F5F5"/>
-        </w:rPr>
-        <w:t>4, 5);</w:t>
+        <w:t>addition(4, 5);</w:t>
       </w:r>
       <w:r>
         <w:rPr>
@@ -10917,27 +10649,7 @@
           <w:bdr w:val="single" w:sz="6" w:space="0" w:color="808386" w:frame="1"/>
           <w:shd w:val="clear" w:color="auto" w:fill="F5F5F5"/>
         </w:rPr>
-        <w:t xml:space="preserve">function </w:t>
-      </w:r>
-      <w:proofErr w:type="gramStart"/>
-      <w:r>
-        <w:rPr>
-          <w:rStyle w:val="HTMLCode"/>
-          <w:rFonts w:ascii="Consolas" w:hAnsi="Consolas"/>
-          <w:bdr w:val="single" w:sz="6" w:space="0" w:color="808386" w:frame="1"/>
-          <w:shd w:val="clear" w:color="auto" w:fill="F5F5F5"/>
-        </w:rPr>
-        <w:t>addition(</w:t>
-      </w:r>
-      <w:proofErr w:type="gramEnd"/>
-      <w:r>
-        <w:rPr>
-          <w:rStyle w:val="HTMLCode"/>
-          <w:rFonts w:ascii="Consolas" w:hAnsi="Consolas"/>
-          <w:bdr w:val="single" w:sz="6" w:space="0" w:color="808386" w:frame="1"/>
-          <w:shd w:val="clear" w:color="auto" w:fill="F5F5F5"/>
-        </w:rPr>
-        <w:t>a, b) { return a + b; }</w:t>
+        <w:t>function addition(a, b) { return a + b; }</w:t>
       </w:r>
     </w:p>
     <w:p>
@@ -11070,7 +10782,6 @@
         </w:rPr>
         <w:t>Practice executing the addition function in your console. Try switching up the numbers and printing it with and without the use of </w:t>
       </w:r>
-      <w:proofErr w:type="gramStart"/>
       <w:r>
         <w:rPr>
           <w:rStyle w:val="HTMLCode"/>
@@ -11078,17 +10789,7 @@
           <w:bdr w:val="single" w:sz="6" w:space="0" w:color="808386" w:frame="1"/>
           <w:shd w:val="clear" w:color="auto" w:fill="F5F5F5"/>
         </w:rPr>
-        <w:t>console.log(</w:t>
-      </w:r>
-      <w:proofErr w:type="gramEnd"/>
-      <w:r>
-        <w:rPr>
-          <w:rStyle w:val="HTMLCode"/>
-          <w:rFonts w:ascii="Consolas" w:hAnsi="Consolas"/>
-          <w:bdr w:val="single" w:sz="6" w:space="0" w:color="808386" w:frame="1"/>
-          <w:shd w:val="clear" w:color="auto" w:fill="F5F5F5"/>
-        </w:rPr>
-        <w:t>);</w:t>
+        <w:t>console.log();</w:t>
       </w:r>
       <w:r>
         <w:rPr>
@@ -11221,7 +10922,6 @@
         <w:t xml:space="preserve"> </w:t>
       </w:r>
       <w:proofErr w:type="spellStart"/>
-      <w:proofErr w:type="gramStart"/>
       <w:r>
         <w:rPr>
           <w:rStyle w:val="token"/>
@@ -11239,17 +10939,7 @@
           <w:color w:val="000000"/>
           <w:bdr w:val="none" w:sz="0" w:space="0" w:color="auto" w:frame="1"/>
         </w:rPr>
-        <w:t>(</w:t>
-      </w:r>
-      <w:proofErr w:type="gramEnd"/>
-      <w:r>
-        <w:rPr>
-          <w:rStyle w:val="token"/>
-          <w:rFonts w:ascii="Consolas" w:hAnsi="Consolas"/>
-          <w:color w:val="000000"/>
-          <w:bdr w:val="none" w:sz="0" w:space="0" w:color="auto" w:frame="1"/>
-        </w:rPr>
-        <w:t>c, d)</w:t>
+        <w:t>(c, d)</w:t>
       </w:r>
       <w:r>
         <w:rPr>
@@ -11333,7 +11023,6 @@
         </w:rPr>
         <w:t xml:space="preserve"> </w:t>
       </w:r>
-      <w:proofErr w:type="gramStart"/>
       <w:r>
         <w:rPr>
           <w:rStyle w:val="token"/>
@@ -11343,7 +11032,6 @@
         </w:rPr>
         <w:t>addition(</w:t>
       </w:r>
-      <w:proofErr w:type="gramEnd"/>
       <w:r>
         <w:rPr>
           <w:rStyle w:val="HTMLCode"/>
@@ -11621,7 +11309,6 @@
         </w:rPr>
         <w:t>If the code and output in your console is getting cluttered, type </w:t>
       </w:r>
-      <w:proofErr w:type="gramStart"/>
       <w:r>
         <w:rPr>
           <w:rStyle w:val="HTMLCode"/>
@@ -11629,17 +11316,7 @@
           <w:bdr w:val="single" w:sz="6" w:space="0" w:color="808386" w:frame="1"/>
           <w:shd w:val="clear" w:color="auto" w:fill="F5F5F5"/>
         </w:rPr>
-        <w:t>clear(</w:t>
-      </w:r>
-      <w:proofErr w:type="gramEnd"/>
-      <w:r>
-        <w:rPr>
-          <w:rStyle w:val="HTMLCode"/>
-          <w:rFonts w:ascii="Consolas" w:hAnsi="Consolas"/>
-          <w:bdr w:val="single" w:sz="6" w:space="0" w:color="808386" w:frame="1"/>
-          <w:shd w:val="clear" w:color="auto" w:fill="F5F5F5"/>
-        </w:rPr>
-        <w:t>)</w:t>
+        <w:t>clear()</w:t>
       </w:r>
       <w:r>
         <w:rPr>
@@ -11666,25 +11343,7 @@
           <w:sz w:val="30"/>
           <w:szCs w:val="30"/>
         </w:rPr>
-        <w:t xml:space="preserve">Once cleared, you won't be able to see the code anymore, but you can still access what you've written by using the </w:t>
-      </w:r>
-      <w:proofErr w:type="gramStart"/>
-      <w:r>
-        <w:rPr>
-          <w:rFonts w:ascii="var(--standard-font-family)" w:hAnsi="var(--standard-font-family)"/>
-          <w:sz w:val="30"/>
-          <w:szCs w:val="30"/>
-        </w:rPr>
-        <w:t>up arrow</w:t>
-      </w:r>
-      <w:proofErr w:type="gramEnd"/>
-      <w:r>
-        <w:rPr>
-          <w:rFonts w:ascii="var(--standard-font-family)" w:hAnsi="var(--standard-font-family)"/>
-          <w:sz w:val="30"/>
-          <w:szCs w:val="30"/>
-        </w:rPr>
-        <w:t xml:space="preserve"> key on your keyboard. This allows you to cycle through the different lines of code you've already executed.</w:t>
+        <w:t>Once cleared, you won't be able to see the code anymore, but you can still access what you've written by using the up arrow key on your keyboard. This allows you to cycle through the different lines of code you've already executed.</w:t>
       </w:r>
     </w:p>
     <w:p>
@@ -12034,7 +11693,6 @@
         <w:t xml:space="preserve"> </w:t>
       </w:r>
       <w:proofErr w:type="spellStart"/>
-      <w:proofErr w:type="gramStart"/>
       <w:r>
         <w:rPr>
           <w:rStyle w:val="token"/>
@@ -12052,17 +11710,7 @@
           <w:color w:val="000000"/>
           <w:bdr w:val="none" w:sz="0" w:space="0" w:color="auto" w:frame="1"/>
         </w:rPr>
-        <w:t>(</w:t>
-      </w:r>
-      <w:proofErr w:type="gramEnd"/>
-      <w:r>
-        <w:rPr>
-          <w:rStyle w:val="token"/>
-          <w:rFonts w:ascii="Consolas" w:hAnsi="Consolas"/>
-          <w:color w:val="000000"/>
-          <w:bdr w:val="none" w:sz="0" w:space="0" w:color="auto" w:frame="1"/>
-        </w:rPr>
-        <w:t>)</w:t>
+        <w:t>()</w:t>
       </w:r>
       <w:r>
         <w:rPr>
@@ -12439,7 +12087,6 @@
         </w:rPr>
         <w:t> keyword and </w:t>
       </w:r>
-      <w:proofErr w:type="gramStart"/>
       <w:r>
         <w:rPr>
           <w:rStyle w:val="HTMLCode"/>
@@ -12447,17 +12094,7 @@
           <w:bdr w:val="single" w:sz="6" w:space="0" w:color="808386" w:frame="1"/>
           <w:shd w:val="clear" w:color="auto" w:fill="F5F5F5"/>
         </w:rPr>
-        <w:t>console.log(</w:t>
-      </w:r>
-      <w:proofErr w:type="gramEnd"/>
-      <w:r>
-        <w:rPr>
-          <w:rStyle w:val="HTMLCode"/>
-          <w:rFonts w:ascii="Consolas" w:eastAsiaTheme="minorHAnsi" w:hAnsi="Consolas"/>
-          <w:bdr w:val="single" w:sz="6" w:space="0" w:color="808386" w:frame="1"/>
-          <w:shd w:val="clear" w:color="auto" w:fill="F5F5F5"/>
-        </w:rPr>
-        <w:t>)</w:t>
+        <w:t>console.log()</w:t>
       </w:r>
       <w:r>
         <w:rPr>
@@ -12551,25 +12188,14 @@
         </w:rPr>
         <w:t xml:space="preserve"> </w:t>
       </w:r>
-      <w:proofErr w:type="gramStart"/>
-      <w:r>
-        <w:rPr>
-          <w:rStyle w:val="token"/>
-          <w:rFonts w:ascii="Consolas" w:hAnsi="Consolas"/>
-          <w:color w:val="000000"/>
-          <w:bdr w:val="none" w:sz="0" w:space="0" w:color="auto" w:frame="1"/>
-        </w:rPr>
-        <w:t>addition(</w:t>
-      </w:r>
-      <w:proofErr w:type="gramEnd"/>
-      <w:r>
-        <w:rPr>
-          <w:rStyle w:val="token"/>
-          <w:rFonts w:ascii="Consolas" w:hAnsi="Consolas"/>
-          <w:color w:val="000000"/>
-          <w:bdr w:val="none" w:sz="0" w:space="0" w:color="auto" w:frame="1"/>
-        </w:rPr>
-        <w:t>a, b)</w:t>
+      <w:r>
+        <w:rPr>
+          <w:rStyle w:val="token"/>
+          <w:rFonts w:ascii="Consolas" w:hAnsi="Consolas"/>
+          <w:color w:val="000000"/>
+          <w:bdr w:val="none" w:sz="0" w:space="0" w:color="auto" w:frame="1"/>
+        </w:rPr>
+        <w:t>addition(a, b)</w:t>
       </w:r>
       <w:r>
         <w:rPr>
@@ -13012,7 +12638,6 @@
         <w:t xml:space="preserve"> </w:t>
       </w:r>
       <w:proofErr w:type="spellStart"/>
-      <w:proofErr w:type="gramStart"/>
       <w:r>
         <w:rPr>
           <w:rStyle w:val="token"/>
@@ -13030,17 +12655,7 @@
           <w:color w:val="000000"/>
           <w:bdr w:val="none" w:sz="0" w:space="0" w:color="auto" w:frame="1"/>
         </w:rPr>
-        <w:t>(</w:t>
-      </w:r>
-      <w:proofErr w:type="gramEnd"/>
-      <w:r>
-        <w:rPr>
-          <w:rStyle w:val="token"/>
-          <w:rFonts w:ascii="Consolas" w:hAnsi="Consolas"/>
-          <w:color w:val="000000"/>
-          <w:bdr w:val="none" w:sz="0" w:space="0" w:color="auto" w:frame="1"/>
-        </w:rPr>
-        <w:t>c, d)</w:t>
+        <w:t>(c, d)</w:t>
       </w:r>
       <w:r>
         <w:rPr>
@@ -13124,7 +12739,6 @@
         </w:rPr>
         <w:t xml:space="preserve"> </w:t>
       </w:r>
-      <w:proofErr w:type="gramStart"/>
       <w:r>
         <w:rPr>
           <w:rStyle w:val="token"/>
@@ -13134,7 +12748,6 @@
         </w:rPr>
         <w:t>addition(</w:t>
       </w:r>
-      <w:proofErr w:type="gramEnd"/>
       <w:r>
         <w:rPr>
           <w:rStyle w:val="HTMLCode"/>
@@ -13315,25 +12928,7 @@
           <w:szCs w:val="30"/>
         </w:rPr>
         <w:lastRenderedPageBreak/>
-        <w:t xml:space="preserve">Even this function can be refactored into a single line. Let's begin the process by following the standard syntax: the name of the function, an </w:t>
-      </w:r>
-      <w:proofErr w:type="gramStart"/>
-      <w:r>
-        <w:rPr>
-          <w:rFonts w:ascii="var(--standard-font-family)" w:hAnsi="var(--standard-font-family)"/>
-          <w:sz w:val="30"/>
-          <w:szCs w:val="30"/>
-        </w:rPr>
-        <w:t>equals</w:t>
-      </w:r>
-      <w:proofErr w:type="gramEnd"/>
-      <w:r>
-        <w:rPr>
-          <w:rFonts w:ascii="var(--standard-font-family)" w:hAnsi="var(--standard-font-family)"/>
-          <w:sz w:val="30"/>
-          <w:szCs w:val="30"/>
-        </w:rPr>
-        <w:t xml:space="preserve"> sign, and then the parameters.</w:t>
+        <w:t>Even this function can be refactored into a single line. Let's begin the process by following the standard syntax: the name of the function, an equals sign, and then the parameters.</w:t>
       </w:r>
     </w:p>
     <w:p>
@@ -13489,7 +13084,6 @@
         </w:rPr>
         <w:t xml:space="preserve"> </w:t>
       </w:r>
-      <w:proofErr w:type="gramStart"/>
       <w:r>
         <w:rPr>
           <w:rStyle w:val="token"/>
@@ -13499,7 +13093,6 @@
         </w:rPr>
         <w:t>addition(</w:t>
       </w:r>
-      <w:proofErr w:type="gramEnd"/>
       <w:r>
         <w:rPr>
           <w:rStyle w:val="HTMLCode"/>
@@ -14945,27 +14538,7 @@
                 <w:bdr w:val="single" w:sz="6" w:space="0" w:color="808386" w:frame="1"/>
                 <w:shd w:val="clear" w:color="auto" w:fill="F5F5F5"/>
               </w:rPr>
-              <w:t xml:space="preserve">++) </w:t>
-            </w:r>
-            <w:proofErr w:type="gramStart"/>
-            <w:r>
-              <w:rPr>
-                <w:rStyle w:val="HTMLCode"/>
-                <w:rFonts w:ascii="Consolas" w:eastAsiaTheme="minorHAnsi" w:hAnsi="Consolas"/>
-                <w:bdr w:val="single" w:sz="6" w:space="0" w:color="808386" w:frame="1"/>
-                <w:shd w:val="clear" w:color="auto" w:fill="F5F5F5"/>
-              </w:rPr>
-              <w:t>{ console.log</w:t>
-            </w:r>
-            <w:proofErr w:type="gramEnd"/>
-            <w:r>
-              <w:rPr>
-                <w:rStyle w:val="HTMLCode"/>
-                <w:rFonts w:ascii="Consolas" w:eastAsiaTheme="minorHAnsi" w:hAnsi="Consolas"/>
-                <w:bdr w:val="single" w:sz="6" w:space="0" w:color="808386" w:frame="1"/>
-                <w:shd w:val="clear" w:color="auto" w:fill="F5F5F5"/>
-              </w:rPr>
-              <w:t>(</w:t>
+              <w:t>++) { console.log(</w:t>
             </w:r>
             <w:proofErr w:type="spellStart"/>
             <w:r>
@@ -15248,7 +14821,7 @@
           </mc:Choice>
           <mc:Fallback>
             <w:pict>
-              <v:rect w14:anchorId="61EA7655" id="Rectangle 3" o:spid="_x0000_s1026" alt="JavaScript for loop broken down into three sections: assigning the iterative variable, comparing it to the length of the list, and incrementing it." style="width:24pt;height:24pt;visibility:visible;mso-wrap-style:square;mso-left-percent:-10001;mso-top-percent:-10001;mso-position-horizontal:absolute;mso-position-horizontal-relative:char;mso-position-vertical:absolute;mso-position-vertical-relative:line;mso-left-percent:-10001;mso-top-percent:-10001;v-text-anchor:top" o:gfxdata="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" filled="f" stroked="f">
+              <v:rect w14:anchorId="712BCF92" id="Rectangle 3" o:spid="_x0000_s1026" alt="JavaScript for loop broken down into three sections: assigning the iterative variable, comparing it to the length of the list, and incrementing it." style="width:24pt;height:24pt;visibility:visible;mso-wrap-style:square;mso-left-percent:-10001;mso-top-percent:-10001;mso-position-horizontal:absolute;mso-position-horizontal-relative:char;mso-position-vertical:absolute;mso-position-vertical-relative:line;mso-left-percent:-10001;mso-top-percent:-10001;v-text-anchor:top" o:gfxdata="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" filled="f" stroked="f">
                 <o:lock v:ext="edit" aspectratio="t"/>
                 <w10:anchorlock/>
               </v:rect>
@@ -15503,23 +15076,13 @@
           <w:szCs w:val="30"/>
         </w:rPr>
       </w:pPr>
-      <w:proofErr w:type="gramStart"/>
-      <w:r>
-        <w:rPr>
-          <w:rFonts w:ascii="var(--standard-font-family)" w:hAnsi="var(--standard-font-family)"/>
-          <w:sz w:val="30"/>
-          <w:szCs w:val="30"/>
-        </w:rPr>
-        <w:t>So</w:t>
-      </w:r>
-      <w:proofErr w:type="gramEnd"/>
-      <w:r>
-        <w:rPr>
-          <w:rFonts w:ascii="var(--standard-font-family)" w:hAnsi="var(--standard-font-family)"/>
-          <w:sz w:val="30"/>
-          <w:szCs w:val="30"/>
-        </w:rPr>
-        <w:t xml:space="preserve"> if we're on the second name, but the list is four names long, the </w:t>
+      <w:r>
+        <w:rPr>
+          <w:rFonts w:ascii="var(--standard-font-family)" w:hAnsi="var(--standard-font-family)"/>
+          <w:sz w:val="30"/>
+          <w:szCs w:val="30"/>
+        </w:rPr>
+        <w:t>So if we're on the second name, but the list is four names long, the </w:t>
       </w:r>
       <w:r>
         <w:rPr>
@@ -15826,7 +15389,6 @@
         </w:rPr>
         <w:t> took a bit of work to build the code that iterates through an array, so Dana will create a few more to practice the </w:t>
       </w:r>
-      <w:proofErr w:type="gramStart"/>
       <w:r>
         <w:rPr>
           <w:rStyle w:val="HTMLCode"/>
@@ -15842,16 +15404,7 @@
           <w:sz w:val="30"/>
           <w:szCs w:val="30"/>
         </w:rPr>
-        <w:t> loop</w:t>
-      </w:r>
-      <w:proofErr w:type="gramEnd"/>
-      <w:r>
-        <w:rPr>
-          <w:rFonts w:ascii="var(--standard-font-family)" w:hAnsi="var(--standard-font-family)"/>
-          <w:sz w:val="30"/>
-          <w:szCs w:val="30"/>
-        </w:rPr>
-        <w:t xml:space="preserve"> syntax.</w:t>
+        <w:t> loop syntax.</w:t>
       </w:r>
     </w:p>
     <w:p>
@@ -16262,7 +15815,6 @@
         <w:t xml:space="preserve"> </w:t>
       </w:r>
       <w:proofErr w:type="spellStart"/>
-      <w:proofErr w:type="gramStart"/>
       <w:r>
         <w:rPr>
           <w:rStyle w:val="HTMLCode"/>
@@ -16291,7 +15843,6 @@
         <w:t>length</w:t>
       </w:r>
       <w:proofErr w:type="spellEnd"/>
-      <w:proofErr w:type="gramEnd"/>
       <w:r>
         <w:rPr>
           <w:rStyle w:val="token"/>
@@ -16465,9 +16016,79 @@
           <w:bdr w:val="single" w:sz="6" w:space="0" w:color="808386" w:frame="1"/>
           <w:shd w:val="clear" w:color="auto" w:fill="F5F5F5"/>
         </w:rPr>
-        <w:t xml:space="preserve"> = </w:t>
-      </w:r>
-      <w:proofErr w:type="gramStart"/>
+        <w:t xml:space="preserve"> = 0;</w:t>
+      </w:r>
+      <w:r>
+        <w:rPr>
+          <w:rFonts w:ascii="Roboto" w:hAnsi="Roboto"/>
+          <w:color w:val="2B2B2B"/>
+          <w:sz w:val="30"/>
+          <w:szCs w:val="30"/>
+        </w:rPr>
+        <w:t>.</w:t>
+      </w:r>
+    </w:p>
+    <w:p>
+      <w:pPr>
+        <w:pStyle w:val="NormalWeb"/>
+        <w:spacing w:before="375" w:beforeAutospacing="0" w:after="375" w:afterAutospacing="0"/>
+        <w:rPr>
+          <w:rFonts w:ascii="Roboto" w:hAnsi="Roboto"/>
+          <w:color w:val="2B2B2B"/>
+          <w:sz w:val="30"/>
+          <w:szCs w:val="30"/>
+        </w:rPr>
+      </w:pPr>
+      <w:r>
+        <w:rPr>
+          <w:rFonts w:ascii="Roboto" w:hAnsi="Roboto"/>
+          <w:color w:val="2B2B2B"/>
+          <w:sz w:val="30"/>
+          <w:szCs w:val="30"/>
+        </w:rPr>
+        <w:t xml:space="preserve">Next, we tell the loop to continue working through the array as long as the </w:t>
+      </w:r>
+      <w:proofErr w:type="spellStart"/>
+      <w:r>
+        <w:rPr>
+          <w:rFonts w:ascii="Roboto" w:hAnsi="Roboto"/>
+          <w:color w:val="2B2B2B"/>
+          <w:sz w:val="30"/>
+          <w:szCs w:val="30"/>
+        </w:rPr>
+        <w:t>iterable</w:t>
+      </w:r>
+      <w:proofErr w:type="spellEnd"/>
+      <w:r>
+        <w:rPr>
+          <w:rFonts w:ascii="Roboto" w:hAnsi="Roboto"/>
+          <w:color w:val="2B2B2B"/>
+          <w:sz w:val="30"/>
+          <w:szCs w:val="30"/>
+        </w:rPr>
+        <w:t xml:space="preserve"> ("</w:t>
+      </w:r>
+      <w:proofErr w:type="spellStart"/>
+      <w:r>
+        <w:rPr>
+          <w:rFonts w:ascii="Roboto" w:hAnsi="Roboto"/>
+          <w:color w:val="2B2B2B"/>
+          <w:sz w:val="30"/>
+          <w:szCs w:val="30"/>
+        </w:rPr>
+        <w:t>i</w:t>
+      </w:r>
+      <w:proofErr w:type="spellEnd"/>
+      <w:r>
+        <w:rPr>
+          <w:rFonts w:ascii="Roboto" w:hAnsi="Roboto"/>
+          <w:color w:val="2B2B2B"/>
+          <w:sz w:val="30"/>
+          <w:szCs w:val="30"/>
+        </w:rPr>
+        <w:t>") is less than the number of vegetables in our array: </w:t>
+      </w:r>
+      <w:proofErr w:type="spellStart"/>
       <w:r>
         <w:rPr>
           <w:rStyle w:val="HTMLCode"/>
@@ -16476,80 +16097,9 @@
           <w:bdr w:val="single" w:sz="6" w:space="0" w:color="808386" w:frame="1"/>
           <w:shd w:val="clear" w:color="auto" w:fill="F5F5F5"/>
         </w:rPr>
-        <w:t>0;</w:t>
-      </w:r>
-      <w:r>
-        <w:rPr>
-          <w:rFonts w:ascii="Roboto" w:hAnsi="Roboto"/>
-          <w:color w:val="2B2B2B"/>
-          <w:sz w:val="30"/>
-          <w:szCs w:val="30"/>
-        </w:rPr>
-        <w:t>.</w:t>
-      </w:r>
-      <w:proofErr w:type="gramEnd"/>
-    </w:p>
-    <w:p>
-      <w:pPr>
-        <w:pStyle w:val="NormalWeb"/>
-        <w:spacing w:before="375" w:beforeAutospacing="0" w:after="375" w:afterAutospacing="0"/>
-        <w:rPr>
-          <w:rFonts w:ascii="Roboto" w:hAnsi="Roboto"/>
-          <w:color w:val="2B2B2B"/>
-          <w:sz w:val="30"/>
-          <w:szCs w:val="30"/>
-        </w:rPr>
-      </w:pPr>
-      <w:r>
-        <w:rPr>
-          <w:rFonts w:ascii="Roboto" w:hAnsi="Roboto"/>
-          <w:color w:val="2B2B2B"/>
-          <w:sz w:val="30"/>
-          <w:szCs w:val="30"/>
-        </w:rPr>
-        <w:t xml:space="preserve">Next, we tell the loop to continue working through the array as long as the </w:t>
-      </w:r>
-      <w:proofErr w:type="spellStart"/>
-      <w:r>
-        <w:rPr>
-          <w:rFonts w:ascii="Roboto" w:hAnsi="Roboto"/>
-          <w:color w:val="2B2B2B"/>
-          <w:sz w:val="30"/>
-          <w:szCs w:val="30"/>
-        </w:rPr>
-        <w:t>iterable</w:t>
+        <w:t>i</w:t>
       </w:r>
       <w:proofErr w:type="spellEnd"/>
-      <w:r>
-        <w:rPr>
-          <w:rFonts w:ascii="Roboto" w:hAnsi="Roboto"/>
-          <w:color w:val="2B2B2B"/>
-          <w:sz w:val="30"/>
-          <w:szCs w:val="30"/>
-        </w:rPr>
-        <w:t xml:space="preserve"> ("</w:t>
-      </w:r>
-      <w:proofErr w:type="spellStart"/>
-      <w:r>
-        <w:rPr>
-          <w:rFonts w:ascii="Roboto" w:hAnsi="Roboto"/>
-          <w:color w:val="2B2B2B"/>
-          <w:sz w:val="30"/>
-          <w:szCs w:val="30"/>
-        </w:rPr>
-        <w:t>i</w:t>
-      </w:r>
-      <w:proofErr w:type="spellEnd"/>
-      <w:r>
-        <w:rPr>
-          <w:rFonts w:ascii="Roboto" w:hAnsi="Roboto"/>
-          <w:color w:val="2B2B2B"/>
-          <w:sz w:val="30"/>
-          <w:szCs w:val="30"/>
-        </w:rPr>
-        <w:t>") is less than the number of vegetables in our array: </w:t>
-      </w:r>
-      <w:proofErr w:type="spellStart"/>
       <w:r>
         <w:rPr>
           <w:rStyle w:val="HTMLCode"/>
@@ -16558,9 +16108,9 @@
           <w:bdr w:val="single" w:sz="6" w:space="0" w:color="808386" w:frame="1"/>
           <w:shd w:val="clear" w:color="auto" w:fill="F5F5F5"/>
         </w:rPr>
-        <w:t>i</w:t>
-      </w:r>
-      <w:proofErr w:type="spellEnd"/>
+        <w:t xml:space="preserve"> &lt; </w:t>
+      </w:r>
+      <w:proofErr w:type="spellStart"/>
       <w:r>
         <w:rPr>
           <w:rStyle w:val="HTMLCode"/>
@@ -16569,10 +16119,9 @@
           <w:bdr w:val="single" w:sz="6" w:space="0" w:color="808386" w:frame="1"/>
           <w:shd w:val="clear" w:color="auto" w:fill="F5F5F5"/>
         </w:rPr>
-        <w:t xml:space="preserve"> &lt; </w:t>
-      </w:r>
-      <w:proofErr w:type="spellStart"/>
-      <w:proofErr w:type="gramStart"/>
+        <w:t>vegetables.length</w:t>
+      </w:r>
+      <w:proofErr w:type="spellEnd"/>
       <w:r>
         <w:rPr>
           <w:rStyle w:val="HTMLCode"/>
@@ -16581,17 +16130,6 @@
           <w:bdr w:val="single" w:sz="6" w:space="0" w:color="808386" w:frame="1"/>
           <w:shd w:val="clear" w:color="auto" w:fill="F5F5F5"/>
         </w:rPr>
-        <w:t>vegetables.length</w:t>
-      </w:r>
-      <w:proofErr w:type="spellEnd"/>
-      <w:r>
-        <w:rPr>
-          <w:rStyle w:val="HTMLCode"/>
-          <w:rFonts w:ascii="Consolas" w:hAnsi="Consolas"/>
-          <w:color w:val="2B2B2B"/>
-          <w:bdr w:val="single" w:sz="6" w:space="0" w:color="808386" w:frame="1"/>
-          <w:shd w:val="clear" w:color="auto" w:fill="F5F5F5"/>
-        </w:rPr>
         <w:t>;</w:t>
       </w:r>
       <w:r>
@@ -16603,7 +16141,6 @@
         </w:rPr>
         <w:t>.</w:t>
       </w:r>
-      <w:proofErr w:type="gramEnd"/>
     </w:p>
     <w:p>
       <w:pPr>
@@ -17087,7 +16624,6 @@
         <w:t xml:space="preserve"> </w:t>
       </w:r>
       <w:proofErr w:type="spellStart"/>
-      <w:proofErr w:type="gramStart"/>
       <w:r>
         <w:rPr>
           <w:rStyle w:val="HTMLCode"/>
@@ -17116,7 +16652,6 @@
         <w:t>length</w:t>
       </w:r>
       <w:proofErr w:type="spellEnd"/>
-      <w:proofErr w:type="gramEnd"/>
       <w:r>
         <w:rPr>
           <w:rStyle w:val="token"/>
@@ -17199,17 +16734,7 @@
           <w:color w:val="000000"/>
           <w:bdr w:val="none" w:sz="0" w:space="0" w:color="auto" w:frame="1"/>
         </w:rPr>
-        <w:t xml:space="preserve">    </w:t>
-      </w:r>
-      <w:proofErr w:type="gramStart"/>
-      <w:r>
-        <w:rPr>
-          <w:rStyle w:val="HTMLCode"/>
-          <w:rFonts w:ascii="Consolas" w:hAnsi="Consolas"/>
-          <w:color w:val="000000"/>
-          <w:bdr w:val="none" w:sz="0" w:space="0" w:color="auto" w:frame="1"/>
-        </w:rPr>
-        <w:t>console</w:t>
+        <w:t xml:space="preserve">    console</w:t>
       </w:r>
       <w:r>
         <w:rPr>
@@ -17220,7 +16745,6 @@
         </w:rPr>
         <w:t>.log(</w:t>
       </w:r>
-      <w:proofErr w:type="gramEnd"/>
       <w:r>
         <w:rPr>
           <w:rStyle w:val="token"/>
@@ -17592,17 +17116,7 @@
           <w:color w:val="000000"/>
           <w:bdr w:val="none" w:sz="0" w:space="0" w:color="auto" w:frame="1"/>
         </w:rPr>
-        <w:t xml:space="preserve">   </w:t>
-      </w:r>
-      <w:proofErr w:type="gramStart"/>
-      <w:r>
-        <w:rPr>
-          <w:rStyle w:val="HTMLCode"/>
-          <w:rFonts w:ascii="Consolas" w:hAnsi="Consolas"/>
-          <w:color w:val="000000"/>
-          <w:bdr w:val="none" w:sz="0" w:space="0" w:color="auto" w:frame="1"/>
-        </w:rPr>
-        <w:t>console</w:t>
+        <w:t xml:space="preserve">   console</w:t>
       </w:r>
       <w:r>
         <w:rPr>
@@ -17613,7 +17127,6 @@
         </w:rPr>
         <w:t>.log(</w:t>
       </w:r>
-      <w:proofErr w:type="gramEnd"/>
       <w:r>
         <w:rPr>
           <w:rStyle w:val="token"/>
@@ -18190,7 +17703,6 @@
         </w:rPr>
         <w:t>The line we'll use to clear the data is </w:t>
       </w:r>
-      <w:proofErr w:type="gramStart"/>
       <w:r>
         <w:rPr>
           <w:rStyle w:val="HTMLCode"/>
@@ -18198,17 +17710,7 @@
           <w:bdr w:val="single" w:sz="6" w:space="0" w:color="808386" w:frame="1"/>
           <w:shd w:val="clear" w:color="auto" w:fill="F5F5F5"/>
         </w:rPr>
-        <w:t>tbody.html(</w:t>
-      </w:r>
-      <w:proofErr w:type="gramEnd"/>
-      <w:r>
-        <w:rPr>
-          <w:rStyle w:val="HTMLCode"/>
-          <w:rFonts w:ascii="Consolas" w:hAnsi="Consolas"/>
-          <w:bdr w:val="single" w:sz="6" w:space="0" w:color="808386" w:frame="1"/>
-          <w:shd w:val="clear" w:color="auto" w:fill="F5F5F5"/>
-        </w:rPr>
-        <w:t>"");</w:t>
+        <w:t>tbody.html("");</w:t>
       </w:r>
       <w:r>
         <w:rPr>
@@ -18279,73 +17781,43 @@
           <w:bdr w:val="single" w:sz="6" w:space="0" w:color="808386" w:frame="1"/>
           <w:shd w:val="clear" w:color="auto" w:fill="F5F5F5"/>
         </w:rPr>
-        <w:t>("</w:t>
-      </w:r>
-      <w:proofErr w:type="gramStart"/>
-      <w:r>
-        <w:rPr>
-          <w:rStyle w:val="HTMLCode"/>
-          <w:rFonts w:ascii="Consolas" w:eastAsiaTheme="minorHAnsi" w:hAnsi="Consolas"/>
+        <w:t>("");</w:t>
+      </w:r>
+      <w:r>
+        <w:rPr>
+          <w:rFonts w:ascii="var(--standard-font-family)" w:hAnsi="var(--standard-font-family)"/>
+          <w:sz w:val="30"/>
+          <w:szCs w:val="30"/>
+        </w:rPr>
+        <w:t>) is an empty string.</w:t>
+      </w:r>
+    </w:p>
+    <w:p>
+      <w:pPr>
+        <w:pStyle w:val="NormalWeb"/>
+        <w:spacing w:before="375" w:beforeAutospacing="0" w:after="375" w:afterAutospacing="0"/>
+        <w:rPr>
+          <w:rFonts w:ascii="var(--standard-font-family)" w:hAnsi="var(--standard-font-family)"/>
+          <w:sz w:val="30"/>
+          <w:szCs w:val="30"/>
+        </w:rPr>
+      </w:pPr>
+      <w:r>
+        <w:rPr>
+          <w:rFonts w:ascii="var(--standard-font-family)" w:hAnsi="var(--standard-font-family)"/>
+          <w:sz w:val="30"/>
+          <w:szCs w:val="30"/>
+        </w:rPr>
+        <w:t>Basically, this entire line—</w:t>
+      </w:r>
+      <w:r>
+        <w:rPr>
+          <w:rStyle w:val="HTMLCode"/>
+          <w:rFonts w:ascii="Consolas" w:hAnsi="Consolas"/>
           <w:bdr w:val="single" w:sz="6" w:space="0" w:color="808386" w:frame="1"/>
           <w:shd w:val="clear" w:color="auto" w:fill="F5F5F5"/>
         </w:rPr>
-        <w:t>");</w:t>
-      </w:r>
-      <w:r>
-        <w:rPr>
-          <w:rFonts w:ascii="var(--standard-font-family)" w:hAnsi="var(--standard-font-family)"/>
-          <w:sz w:val="30"/>
-          <w:szCs w:val="30"/>
-        </w:rPr>
-        <w:t>)</w:t>
-      </w:r>
-      <w:proofErr w:type="gramEnd"/>
-      <w:r>
-        <w:rPr>
-          <w:rFonts w:ascii="var(--standard-font-family)" w:hAnsi="var(--standard-font-family)"/>
-          <w:sz w:val="30"/>
-          <w:szCs w:val="30"/>
-        </w:rPr>
-        <w:t xml:space="preserve"> is an empty string.</w:t>
-      </w:r>
-    </w:p>
-    <w:p>
-      <w:pPr>
-        <w:pStyle w:val="NormalWeb"/>
-        <w:spacing w:before="375" w:beforeAutospacing="0" w:after="375" w:afterAutospacing="0"/>
-        <w:rPr>
-          <w:rFonts w:ascii="var(--standard-font-family)" w:hAnsi="var(--standard-font-family)"/>
-          <w:sz w:val="30"/>
-          <w:szCs w:val="30"/>
-        </w:rPr>
-      </w:pPr>
-      <w:r>
-        <w:rPr>
-          <w:rFonts w:ascii="var(--standard-font-family)" w:hAnsi="var(--standard-font-family)"/>
-          <w:sz w:val="30"/>
-          <w:szCs w:val="30"/>
-        </w:rPr>
-        <w:t>Basically, this entire line—</w:t>
-      </w:r>
-      <w:proofErr w:type="gramStart"/>
-      <w:r>
-        <w:rPr>
-          <w:rStyle w:val="HTMLCode"/>
-          <w:rFonts w:ascii="Consolas" w:hAnsi="Consolas"/>
-          <w:bdr w:val="single" w:sz="6" w:space="0" w:color="808386" w:frame="1"/>
-          <w:shd w:val="clear" w:color="auto" w:fill="F5F5F5"/>
-        </w:rPr>
-        <w:t>tbody.html(</w:t>
-      </w:r>
-      <w:proofErr w:type="gramEnd"/>
-      <w:r>
-        <w:rPr>
-          <w:rStyle w:val="HTMLCode"/>
-          <w:rFonts w:ascii="Consolas" w:hAnsi="Consolas"/>
-          <w:bdr w:val="single" w:sz="6" w:space="0" w:color="808386" w:frame="1"/>
-          <w:shd w:val="clear" w:color="auto" w:fill="F5F5F5"/>
-        </w:rPr>
-        <w:t>"");</w:t>
+        <w:t>tbody.html("");</w:t>
       </w:r>
       <w:r>
         <w:rPr>
@@ -18475,17 +17947,7 @@
           <w:color w:val="000000"/>
           <w:bdr w:val="none" w:sz="0" w:space="0" w:color="auto" w:frame="1"/>
         </w:rPr>
-        <w:t xml:space="preserve">  </w:t>
-      </w:r>
-      <w:proofErr w:type="gramStart"/>
-      <w:r>
-        <w:rPr>
-          <w:rStyle w:val="HTMLCode"/>
-          <w:rFonts w:ascii="Consolas" w:hAnsi="Consolas"/>
-          <w:color w:val="000000"/>
-          <w:bdr w:val="none" w:sz="0" w:space="0" w:color="auto" w:frame="1"/>
-        </w:rPr>
-        <w:t>tbody</w:t>
+        <w:t xml:space="preserve">  tbody</w:t>
       </w:r>
       <w:r>
         <w:rPr>
@@ -18496,7 +17958,6 @@
         </w:rPr>
         <w:t>.html(</w:t>
       </w:r>
-      <w:proofErr w:type="gramEnd"/>
       <w:r>
         <w:rPr>
           <w:rStyle w:val="token"/>
@@ -18837,25 +18298,7 @@
           <w:sz w:val="30"/>
           <w:szCs w:val="30"/>
         </w:rPr>
-        <w:t xml:space="preserve"> can be combined with an arrow function, once again making the code </w:t>
-      </w:r>
-      <w:proofErr w:type="gramStart"/>
-      <w:r>
-        <w:rPr>
-          <w:rFonts w:ascii="var(--standard-font-family)" w:hAnsi="var(--standard-font-family)"/>
-          <w:sz w:val="30"/>
-          <w:szCs w:val="30"/>
-        </w:rPr>
-        <w:t>more concise and easy</w:t>
-      </w:r>
-      <w:proofErr w:type="gramEnd"/>
-      <w:r>
-        <w:rPr>
-          <w:rFonts w:ascii="var(--standard-font-family)" w:hAnsi="var(--standard-font-family)"/>
-          <w:sz w:val="30"/>
-          <w:szCs w:val="30"/>
-        </w:rPr>
-        <w:t xml:space="preserve"> to read.</w:t>
+        <w:t> can be combined with an arrow function, once again making the code more concise and easy to read.</w:t>
       </w:r>
     </w:p>
     <w:p>
@@ -19019,7 +18462,6 @@
         <w:t xml:space="preserve">   </w:t>
       </w:r>
       <w:proofErr w:type="spellStart"/>
-      <w:proofErr w:type="gramStart"/>
       <w:r>
         <w:rPr>
           <w:rStyle w:val="HTMLCode"/>
@@ -19039,7 +18481,6 @@
         <w:t>.forEach</w:t>
       </w:r>
       <w:proofErr w:type="spellEnd"/>
-      <w:proofErr w:type="gramEnd"/>
       <w:r>
         <w:rPr>
           <w:rStyle w:val="token"/>
@@ -19351,7 +18792,6 @@
         <w:t xml:space="preserve"> </w:t>
       </w:r>
       <w:proofErr w:type="spellStart"/>
-      <w:proofErr w:type="gramStart"/>
       <w:r>
         <w:rPr>
           <w:rStyle w:val="HTMLCode"/>
@@ -19371,7 +18811,6 @@
         <w:t>.append</w:t>
       </w:r>
       <w:proofErr w:type="spellEnd"/>
-      <w:proofErr w:type="gramEnd"/>
       <w:r>
         <w:rPr>
           <w:rStyle w:val="token"/>
@@ -19816,7 +19255,6 @@
         <w:t>dataRow</w:t>
       </w:r>
       <w:proofErr w:type="spellEnd"/>
-      <w:proofErr w:type="gramStart"/>
       <w:r>
         <w:rPr>
           <w:rStyle w:val="token"/>
@@ -19837,7 +19275,6 @@
         <w:t>forEach</w:t>
       </w:r>
       <w:proofErr w:type="spellEnd"/>
-      <w:proofErr w:type="gramEnd"/>
       <w:r>
         <w:rPr>
           <w:rStyle w:val="token"/>
@@ -20191,7 +19628,6 @@
         <w:t xml:space="preserve"> </w:t>
       </w:r>
       <w:proofErr w:type="spellStart"/>
-      <w:proofErr w:type="gramStart"/>
       <w:r>
         <w:rPr>
           <w:rStyle w:val="HTMLCode"/>
@@ -20211,7 +19647,6 @@
         <w:t>.append</w:t>
       </w:r>
       <w:proofErr w:type="spellEnd"/>
-      <w:proofErr w:type="gramEnd"/>
       <w:r>
         <w:rPr>
           <w:rStyle w:val="token"/>
@@ -20398,7 +19833,6 @@
         <w:t xml:space="preserve">  </w:t>
       </w:r>
       <w:proofErr w:type="spellStart"/>
-      <w:proofErr w:type="gramStart"/>
       <w:r>
         <w:rPr>
           <w:rStyle w:val="HTMLCode"/>
@@ -20418,7 +19852,6 @@
         <w:t>.forEach</w:t>
       </w:r>
       <w:proofErr w:type="spellEnd"/>
-      <w:proofErr w:type="gramEnd"/>
       <w:r>
         <w:rPr>
           <w:rStyle w:val="token"/>
@@ -20550,7 +19983,6 @@
         <w:t xml:space="preserve"> </w:t>
       </w:r>
       <w:proofErr w:type="spellStart"/>
-      <w:proofErr w:type="gramStart"/>
       <w:r>
         <w:rPr>
           <w:rStyle w:val="HTMLCode"/>
@@ -20570,7 +20002,6 @@
         <w:t>.append</w:t>
       </w:r>
       <w:proofErr w:type="spellEnd"/>
-      <w:proofErr w:type="gramEnd"/>
       <w:r>
         <w:rPr>
           <w:rStyle w:val="token"/>
@@ -20666,7 +20097,6 @@
         <w:t>dataRow</w:t>
       </w:r>
       <w:proofErr w:type="spellEnd"/>
-      <w:proofErr w:type="gramStart"/>
       <w:r>
         <w:rPr>
           <w:rStyle w:val="token"/>
@@ -20687,7 +20117,6 @@
         <w:t>forEach</w:t>
       </w:r>
       <w:proofErr w:type="spellEnd"/>
-      <w:proofErr w:type="gramEnd"/>
       <w:r>
         <w:rPr>
           <w:rStyle w:val="token"/>
@@ -20818,7 +20247,6 @@
         <w:t xml:space="preserve"> </w:t>
       </w:r>
       <w:proofErr w:type="spellStart"/>
-      <w:proofErr w:type="gramStart"/>
       <w:r>
         <w:rPr>
           <w:rStyle w:val="HTMLCode"/>
@@ -20838,7 +20266,6 @@
         <w:t>.append</w:t>
       </w:r>
       <w:proofErr w:type="spellEnd"/>
-      <w:proofErr w:type="gramEnd"/>
       <w:r>
         <w:rPr>
           <w:rStyle w:val="token"/>
@@ -22462,17 +21889,7 @@
           <w:color w:val="000000"/>
           <w:bdr w:val="none" w:sz="0" w:space="0" w:color="auto" w:frame="1"/>
         </w:rPr>
-        <w:t xml:space="preserve">  </w:t>
-      </w:r>
-      <w:proofErr w:type="gramStart"/>
-      <w:r>
-        <w:rPr>
-          <w:rStyle w:val="HTMLCode"/>
-          <w:rFonts w:ascii="Consolas" w:hAnsi="Consolas"/>
-          <w:color w:val="000000"/>
-          <w:bdr w:val="none" w:sz="0" w:space="0" w:color="auto" w:frame="1"/>
-        </w:rPr>
-        <w:t>tbody</w:t>
+        <w:t xml:space="preserve">  tbody</w:t>
       </w:r>
       <w:r>
         <w:rPr>
@@ -22483,7 +21900,6 @@
         </w:rPr>
         <w:t>.html(</w:t>
       </w:r>
-      <w:proofErr w:type="gramEnd"/>
       <w:r>
         <w:rPr>
           <w:rStyle w:val="token"/>
@@ -22624,7 +22040,6 @@
         <w:t xml:space="preserve">  </w:t>
       </w:r>
       <w:proofErr w:type="spellStart"/>
-      <w:proofErr w:type="gramStart"/>
       <w:r>
         <w:rPr>
           <w:rStyle w:val="HTMLCode"/>
@@ -22644,7 +22059,6 @@
         <w:t>.forEach</w:t>
       </w:r>
       <w:proofErr w:type="spellEnd"/>
-      <w:proofErr w:type="gramEnd"/>
       <w:r>
         <w:rPr>
           <w:rStyle w:val="token"/>
@@ -22812,7 +22226,6 @@
         <w:t xml:space="preserve"> </w:t>
       </w:r>
       <w:proofErr w:type="spellStart"/>
-      <w:proofErr w:type="gramStart"/>
       <w:r>
         <w:rPr>
           <w:rStyle w:val="HTMLCode"/>
@@ -22832,7 +22245,6 @@
         <w:t>.append</w:t>
       </w:r>
       <w:proofErr w:type="spellEnd"/>
-      <w:proofErr w:type="gramEnd"/>
       <w:r>
         <w:rPr>
           <w:rStyle w:val="token"/>
@@ -23042,7 +22454,6 @@
         <w:t>dataRow</w:t>
       </w:r>
       <w:proofErr w:type="spellEnd"/>
-      <w:proofErr w:type="gramStart"/>
       <w:r>
         <w:rPr>
           <w:rStyle w:val="token"/>
@@ -23063,7 +22474,6 @@
         <w:t>forEach</w:t>
       </w:r>
       <w:proofErr w:type="spellEnd"/>
-      <w:proofErr w:type="gramEnd"/>
       <w:r>
         <w:rPr>
           <w:rStyle w:val="token"/>
@@ -23194,7 +22604,6 @@
         <w:t xml:space="preserve"> </w:t>
       </w:r>
       <w:proofErr w:type="spellStart"/>
-      <w:proofErr w:type="gramStart"/>
       <w:r>
         <w:rPr>
           <w:rStyle w:val="HTMLCode"/>
@@ -23214,7 +22623,6 @@
         <w:t>.append</w:t>
       </w:r>
       <w:proofErr w:type="spellEnd"/>
-      <w:proofErr w:type="gramEnd"/>
       <w:r>
         <w:rPr>
           <w:rStyle w:val="token"/>
@@ -23839,7 +23247,6 @@
         <w:t xml:space="preserve"> </w:t>
       </w:r>
       <w:proofErr w:type="spellStart"/>
-      <w:proofErr w:type="gramStart"/>
       <w:r>
         <w:rPr>
           <w:rStyle w:val="token"/>
@@ -23857,17 +23264,7 @@
           <w:color w:val="000000"/>
           <w:bdr w:val="none" w:sz="0" w:space="0" w:color="auto" w:frame="1"/>
         </w:rPr>
-        <w:t>(</w:t>
-      </w:r>
-      <w:proofErr w:type="gramEnd"/>
-      <w:r>
-        <w:rPr>
-          <w:rStyle w:val="token"/>
-          <w:rFonts w:ascii="Consolas" w:hAnsi="Consolas"/>
-          <w:color w:val="000000"/>
-          <w:bdr w:val="none" w:sz="0" w:space="0" w:color="auto" w:frame="1"/>
-        </w:rPr>
-        <w:t>)</w:t>
+        <w:t>()</w:t>
       </w:r>
       <w:r>
         <w:rPr>
@@ -23948,36 +23345,16 @@
           <w:color w:val="000000"/>
           <w:bdr w:val="none" w:sz="0" w:space="0" w:color="auto" w:frame="1"/>
         </w:rPr>
-        <w:t xml:space="preserve"> d</w:t>
-      </w:r>
-      <w:proofErr w:type="gramStart"/>
-      <w:r>
-        <w:rPr>
-          <w:rStyle w:val="HTMLCode"/>
-          <w:rFonts w:ascii="Consolas" w:hAnsi="Consolas"/>
-          <w:color w:val="000000"/>
-          <w:bdr w:val="none" w:sz="0" w:space="0" w:color="auto" w:frame="1"/>
-        </w:rPr>
-        <w:t>3</w:t>
-      </w:r>
-      <w:r>
-        <w:rPr>
-          <w:rStyle w:val="token"/>
-          <w:rFonts w:ascii="Consolas" w:hAnsi="Consolas"/>
-          <w:color w:val="000000"/>
-          <w:bdr w:val="none" w:sz="0" w:space="0" w:color="auto" w:frame="1"/>
-        </w:rPr>
-        <w:t>.select</w:t>
-      </w:r>
-      <w:proofErr w:type="gramEnd"/>
-      <w:r>
-        <w:rPr>
-          <w:rStyle w:val="token"/>
-          <w:rFonts w:ascii="Consolas" w:hAnsi="Consolas"/>
-          <w:color w:val="000000"/>
-          <w:bdr w:val="none" w:sz="0" w:space="0" w:color="auto" w:frame="1"/>
-        </w:rPr>
-        <w:t>(</w:t>
+        <w:t xml:space="preserve"> d3</w:t>
+      </w:r>
+      <w:r>
+        <w:rPr>
+          <w:rStyle w:val="token"/>
+          <w:rFonts w:ascii="Consolas" w:hAnsi="Consolas"/>
+          <w:color w:val="000000"/>
+          <w:bdr w:val="none" w:sz="0" w:space="0" w:color="auto" w:frame="1"/>
+        </w:rPr>
+        <w:t>.select(</w:t>
       </w:r>
       <w:r>
         <w:rPr>
@@ -24026,23 +23403,13 @@
           <w:szCs w:val="30"/>
         </w:rPr>
       </w:pPr>
-      <w:proofErr w:type="gramStart"/>
-      <w:r>
-        <w:rPr>
-          <w:rFonts w:ascii="var(--standard-font-family)" w:hAnsi="var(--standard-font-family)"/>
-          <w:sz w:val="30"/>
-          <w:szCs w:val="30"/>
-        </w:rPr>
-        <w:t>So</w:t>
-      </w:r>
-      <w:proofErr w:type="gramEnd"/>
-      <w:r>
-        <w:rPr>
-          <w:rFonts w:ascii="var(--standard-font-family)" w:hAnsi="var(--standard-font-family)"/>
-          <w:sz w:val="30"/>
-          <w:szCs w:val="30"/>
-        </w:rPr>
-        <w:t xml:space="preserve"> what's going on in this code? D3 looks a little different from what we're used to seeing, but that's because it's closely linked to HTML.</w:t>
+      <w:r>
+        <w:rPr>
+          <w:rFonts w:ascii="var(--standard-font-family)" w:hAnsi="var(--standard-font-family)"/>
+          <w:sz w:val="30"/>
+          <w:szCs w:val="30"/>
+        </w:rPr>
+        <w:t>So what's going on in this code? D3 looks a little different from what we're used to seeing, but that's because it's closely linked to HTML.</w:t>
       </w:r>
     </w:p>
     <w:p>
@@ -24055,7 +23422,6 @@
           <w:szCs w:val="30"/>
         </w:rPr>
       </w:pPr>
-      <w:proofErr w:type="gramStart"/>
       <w:r>
         <w:rPr>
           <w:rFonts w:ascii="var(--standard-font-family)" w:hAnsi="var(--standard-font-family)"/>
@@ -24071,9 +23437,35 @@
           <w:bdr w:val="single" w:sz="6" w:space="0" w:color="808386" w:frame="1"/>
           <w:shd w:val="clear" w:color="auto" w:fill="F5F5F5"/>
         </w:rPr>
-        <w:t>.select</w:t>
-      </w:r>
-      <w:proofErr w:type="gramEnd"/>
+        <w:t>.select()</w:t>
+      </w:r>
+      <w:r>
+        <w:rPr>
+          <w:rFonts w:ascii="var(--standard-font-family)" w:hAnsi="var(--standard-font-family)"/>
+          <w:sz w:val="30"/>
+          <w:szCs w:val="30"/>
+        </w:rPr>
+        <w:t> function is a very common one used in D3. It will select the very first element that matches our selector string: "#datetime". The selector string is the item we're telling D3.js to look for.</w:t>
+      </w:r>
+    </w:p>
+    <w:p>
+      <w:pPr>
+        <w:pStyle w:val="NormalWeb"/>
+        <w:spacing w:before="375" w:beforeAutospacing="0" w:after="375" w:afterAutospacing="0"/>
+        <w:rPr>
+          <w:rFonts w:ascii="var(--standard-font-family)" w:hAnsi="var(--standard-font-family)"/>
+          <w:sz w:val="30"/>
+          <w:szCs w:val="30"/>
+        </w:rPr>
+      </w:pPr>
+      <w:r>
+        <w:rPr>
+          <w:rFonts w:ascii="var(--standard-font-family)" w:hAnsi="var(--standard-font-family)"/>
+          <w:sz w:val="30"/>
+          <w:szCs w:val="30"/>
+        </w:rPr>
+        <w:t>With </w:t>
+      </w:r>
       <w:r>
         <w:rPr>
           <w:rStyle w:val="HTMLCode"/>
@@ -24081,15 +23473,15 @@
           <w:bdr w:val="single" w:sz="6" w:space="0" w:color="808386" w:frame="1"/>
           <w:shd w:val="clear" w:color="auto" w:fill="F5F5F5"/>
         </w:rPr>
-        <w:t>()</w:t>
-      </w:r>
-      <w:r>
-        <w:rPr>
-          <w:rFonts w:ascii="var(--standard-font-family)" w:hAnsi="var(--standard-font-family)"/>
-          <w:sz w:val="30"/>
-          <w:szCs w:val="30"/>
-        </w:rPr>
-        <w:t> function is a very common one used in D3. It will select the very first element that matches our selector string: "#datetime". The selector string is the item we're telling D3.js to look for.</w:t>
+        <w:t>d3.select("#datetime")</w:t>
+      </w:r>
+      <w:r>
+        <w:rPr>
+          <w:rFonts w:ascii="var(--standard-font-family)" w:hAnsi="var(--standard-font-family)"/>
+          <w:sz w:val="30"/>
+          <w:szCs w:val="30"/>
+        </w:rPr>
+        <w:t>, for example, we're telling D3 to look for the #datetime id in the HTML tags. We haven't created our HTML yet, but we know that the date value will be nested within tags that have an id of "datetime."</w:t>
       </w:r>
     </w:p>
     <w:p>
@@ -24108,7 +23500,7 @@
           <w:sz w:val="30"/>
           <w:szCs w:val="30"/>
         </w:rPr>
-        <w:t>With </w:t>
+        <w:t>By chaining </w:t>
       </w:r>
       <w:r>
         <w:rPr>
@@ -24117,82 +23509,7 @@
           <w:bdr w:val="single" w:sz="6" w:space="0" w:color="808386" w:frame="1"/>
           <w:shd w:val="clear" w:color="auto" w:fill="F5F5F5"/>
         </w:rPr>
-        <w:t>d</w:t>
-      </w:r>
-      <w:proofErr w:type="gramStart"/>
-      <w:r>
-        <w:rPr>
-          <w:rStyle w:val="HTMLCode"/>
-          <w:rFonts w:ascii="Consolas" w:hAnsi="Consolas"/>
-          <w:bdr w:val="single" w:sz="6" w:space="0" w:color="808386" w:frame="1"/>
-          <w:shd w:val="clear" w:color="auto" w:fill="F5F5F5"/>
-        </w:rPr>
-        <w:t>3.select</w:t>
-      </w:r>
-      <w:proofErr w:type="gramEnd"/>
-      <w:r>
-        <w:rPr>
-          <w:rStyle w:val="HTMLCode"/>
-          <w:rFonts w:ascii="Consolas" w:hAnsi="Consolas"/>
-          <w:bdr w:val="single" w:sz="6" w:space="0" w:color="808386" w:frame="1"/>
-          <w:shd w:val="clear" w:color="auto" w:fill="F5F5F5"/>
-        </w:rPr>
-        <w:t>("#datetime")</w:t>
-      </w:r>
-      <w:r>
-        <w:rPr>
-          <w:rFonts w:ascii="var(--standard-font-family)" w:hAnsi="var(--standard-font-family)"/>
-          <w:sz w:val="30"/>
-          <w:szCs w:val="30"/>
-        </w:rPr>
-        <w:t>, for example, we're telling D3 to look for the #datetime id in the HTML tags. We haven't created our HTML yet, but we know that the date value will be nested within tags that have an id of "datetime."</w:t>
-      </w:r>
-    </w:p>
-    <w:p>
-      <w:pPr>
-        <w:pStyle w:val="NormalWeb"/>
-        <w:spacing w:before="375" w:beforeAutospacing="0" w:after="375" w:afterAutospacing="0"/>
-        <w:rPr>
-          <w:rFonts w:ascii="var(--standard-font-family)" w:hAnsi="var(--standard-font-family)"/>
-          <w:sz w:val="30"/>
-          <w:szCs w:val="30"/>
-        </w:rPr>
-      </w:pPr>
-      <w:r>
-        <w:rPr>
-          <w:rFonts w:ascii="var(--standard-font-family)" w:hAnsi="var(--standard-font-family)"/>
-          <w:sz w:val="30"/>
-          <w:szCs w:val="30"/>
-        </w:rPr>
-        <w:t xml:space="preserve">By </w:t>
-      </w:r>
-      <w:proofErr w:type="gramStart"/>
-      <w:r>
-        <w:rPr>
-          <w:rFonts w:ascii="var(--standard-font-family)" w:hAnsi="var(--standard-font-family)"/>
-          <w:sz w:val="30"/>
-          <w:szCs w:val="30"/>
-        </w:rPr>
-        <w:t>chaining </w:t>
-      </w:r>
-      <w:r>
-        <w:rPr>
-          <w:rStyle w:val="HTMLCode"/>
-          <w:rFonts w:ascii="Consolas" w:hAnsi="Consolas"/>
-          <w:bdr w:val="single" w:sz="6" w:space="0" w:color="808386" w:frame="1"/>
-          <w:shd w:val="clear" w:color="auto" w:fill="F5F5F5"/>
-        </w:rPr>
-        <w:t>.property</w:t>
-      </w:r>
-      <w:proofErr w:type="gramEnd"/>
-      <w:r>
-        <w:rPr>
-          <w:rStyle w:val="HTMLCode"/>
-          <w:rFonts w:ascii="Consolas" w:hAnsi="Consolas"/>
-          <w:bdr w:val="single" w:sz="6" w:space="0" w:color="808386" w:frame="1"/>
-          <w:shd w:val="clear" w:color="auto" w:fill="F5F5F5"/>
-        </w:rPr>
-        <w:t>("value");</w:t>
+        <w:t>.property("value");</w:t>
       </w:r>
       <w:r>
         <w:rPr>
@@ -24789,7 +24106,6 @@
         </w:rPr>
         <w:t xml:space="preserve"> </w:t>
       </w:r>
-      <w:proofErr w:type="gramStart"/>
       <w:r>
         <w:rPr>
           <w:rStyle w:val="token"/>
@@ -24806,17 +24122,7 @@
           <w:color w:val="000000"/>
           <w:bdr w:val="none" w:sz="0" w:space="0" w:color="auto" w:frame="1"/>
         </w:rPr>
-        <w:t xml:space="preserve"> condition</w:t>
-      </w:r>
-      <w:proofErr w:type="gramEnd"/>
-      <w:r>
-        <w:rPr>
-          <w:rStyle w:val="HTMLCode"/>
-          <w:rFonts w:ascii="Consolas" w:hAnsi="Consolas"/>
-          <w:color w:val="000000"/>
-          <w:bdr w:val="none" w:sz="0" w:space="0" w:color="auto" w:frame="1"/>
-        </w:rPr>
-        <w:t xml:space="preserve"> </w:t>
+        <w:t xml:space="preserve"> condition </w:t>
       </w:r>
       <w:r>
         <w:rPr>
@@ -25323,7 +24629,6 @@
         <w:t xml:space="preserve"> </w:t>
       </w:r>
       <w:proofErr w:type="spellStart"/>
-      <w:proofErr w:type="gramStart"/>
       <w:r>
         <w:rPr>
           <w:rStyle w:val="HTMLCode"/>
@@ -25352,7 +24657,6 @@
         <w:t>datetime</w:t>
       </w:r>
       <w:proofErr w:type="spellEnd"/>
-      <w:proofErr w:type="gramEnd"/>
       <w:r>
         <w:rPr>
           <w:rStyle w:val="HTMLCode"/>
@@ -25468,16 +24772,7 @@
           <w:sz w:val="30"/>
           <w:szCs w:val="30"/>
         </w:rPr>
-        <w:t xml:space="preserve">Take a look at the syntax for </w:t>
-      </w:r>
-      <w:proofErr w:type="gramStart"/>
-      <w:r>
-        <w:rPr>
-          <w:rFonts w:ascii="var(--standard-font-family)" w:hAnsi="var(--standard-font-family)"/>
-          <w:sz w:val="30"/>
-          <w:szCs w:val="30"/>
-        </w:rPr>
-        <w:t>the </w:t>
+        <w:t>Take a look at the syntax for the </w:t>
       </w:r>
       <w:r>
         <w:rPr>
@@ -25486,17 +24781,7 @@
           <w:bdr w:val="single" w:sz="6" w:space="0" w:color="808386" w:frame="1"/>
           <w:shd w:val="clear" w:color="auto" w:fill="F5F5F5"/>
         </w:rPr>
-        <w:t>.filter</w:t>
-      </w:r>
-      <w:proofErr w:type="gramEnd"/>
-      <w:r>
-        <w:rPr>
-          <w:rStyle w:val="HTMLCode"/>
-          <w:rFonts w:ascii="Consolas" w:hAnsi="Consolas"/>
-          <w:bdr w:val="single" w:sz="6" w:space="0" w:color="808386" w:frame="1"/>
-          <w:shd w:val="clear" w:color="auto" w:fill="F5F5F5"/>
-        </w:rPr>
-        <w:t>()</w:t>
+        <w:t>.filter()</w:t>
       </w:r>
       <w:r>
         <w:rPr>
@@ -25976,7 +25261,6 @@
         <w:t xml:space="preserve"> </w:t>
       </w:r>
       <w:proofErr w:type="spellStart"/>
-      <w:proofErr w:type="gramStart"/>
       <w:r>
         <w:rPr>
           <w:rStyle w:val="HTMLCode"/>
@@ -26005,7 +25289,6 @@
         <w:t>datetime</w:t>
       </w:r>
       <w:proofErr w:type="spellEnd"/>
-      <w:proofErr w:type="gramEnd"/>
       <w:r>
         <w:rPr>
           <w:rStyle w:val="HTMLCode"/>
@@ -26097,7 +25380,6 @@
         <w:t>This is great! Our </w:t>
       </w:r>
       <w:proofErr w:type="spellStart"/>
-      <w:proofErr w:type="gramStart"/>
       <w:r>
         <w:rPr>
           <w:rStyle w:val="HTMLCode"/>
@@ -26115,17 +25397,7 @@
           <w:bdr w:val="single" w:sz="6" w:space="0" w:color="808386" w:frame="1"/>
           <w:shd w:val="clear" w:color="auto" w:fill="F5F5F5"/>
         </w:rPr>
-        <w:t>(</w:t>
-      </w:r>
-      <w:proofErr w:type="gramEnd"/>
-      <w:r>
-        <w:rPr>
-          <w:rStyle w:val="HTMLCode"/>
-          <w:rFonts w:ascii="Consolas" w:hAnsi="Consolas"/>
-          <w:bdr w:val="single" w:sz="6" w:space="0" w:color="808386" w:frame="1"/>
-          <w:shd w:val="clear" w:color="auto" w:fill="F5F5F5"/>
-        </w:rPr>
-        <w:t>)</w:t>
+        <w:t>()</w:t>
       </w:r>
       <w:r>
         <w:rPr>
@@ -26195,7 +25467,6 @@
         <w:t>Thankfully, we've already set up a function to build a table: </w:t>
       </w:r>
       <w:proofErr w:type="spellStart"/>
-      <w:proofErr w:type="gramStart"/>
       <w:r>
         <w:rPr>
           <w:rStyle w:val="HTMLCode"/>
@@ -26213,9 +25484,35 @@
           <w:bdr w:val="single" w:sz="6" w:space="0" w:color="808386" w:frame="1"/>
           <w:shd w:val="clear" w:color="auto" w:fill="F5F5F5"/>
         </w:rPr>
-        <w:t>(</w:t>
-      </w:r>
-      <w:proofErr w:type="gramEnd"/>
+        <w:t>();</w:t>
+      </w:r>
+      <w:r>
+        <w:rPr>
+          <w:rFonts w:ascii="var(--standard-font-family)" w:hAnsi="var(--standard-font-family)"/>
+          <w:sz w:val="30"/>
+          <w:szCs w:val="30"/>
+        </w:rPr>
+        <w:t>. Now we just need to call it. Remember, we're building the function with the filtered data, so we'll use that variable as our argument.</w:t>
+      </w:r>
+    </w:p>
+    <w:p>
+      <w:pPr>
+        <w:pStyle w:val="NormalWeb"/>
+        <w:spacing w:before="375" w:beforeAutospacing="0" w:after="375" w:afterAutospacing="0"/>
+        <w:rPr>
+          <w:rFonts w:ascii="var(--standard-font-family)" w:hAnsi="var(--standard-font-family)"/>
+          <w:sz w:val="30"/>
+          <w:szCs w:val="30"/>
+        </w:rPr>
+      </w:pPr>
+      <w:r>
+        <w:rPr>
+          <w:rFonts w:ascii="var(--standard-font-family)" w:hAnsi="var(--standard-font-family)"/>
+          <w:sz w:val="30"/>
+          <w:szCs w:val="30"/>
+        </w:rPr>
+        <w:t>Under our </w:t>
+      </w:r>
       <w:r>
         <w:rPr>
           <w:rStyle w:val="HTMLCode"/>
@@ -26223,15 +25520,42 @@
           <w:bdr w:val="single" w:sz="6" w:space="0" w:color="808386" w:frame="1"/>
           <w:shd w:val="clear" w:color="auto" w:fill="F5F5F5"/>
         </w:rPr>
-        <w:t>);</w:t>
-      </w:r>
-      <w:r>
-        <w:rPr>
-          <w:rFonts w:ascii="var(--standard-font-family)" w:hAnsi="var(--standard-font-family)"/>
-          <w:sz w:val="30"/>
-          <w:szCs w:val="30"/>
-        </w:rPr>
-        <w:t>. Now we just need to call it. Remember, we're building the function with the filtered data, so we'll use that variable as our argument.</w:t>
+        <w:t>if-statement</w:t>
+      </w:r>
+      <w:r>
+        <w:rPr>
+          <w:rFonts w:ascii="var(--standard-font-family)" w:hAnsi="var(--standard-font-family)"/>
+          <w:sz w:val="30"/>
+          <w:szCs w:val="30"/>
+        </w:rPr>
+        <w:t>, let's call the </w:t>
+      </w:r>
+      <w:proofErr w:type="spellStart"/>
+      <w:r>
+        <w:rPr>
+          <w:rStyle w:val="HTMLCode"/>
+          <w:rFonts w:ascii="Consolas" w:hAnsi="Consolas"/>
+          <w:bdr w:val="single" w:sz="6" w:space="0" w:color="808386" w:frame="1"/>
+          <w:shd w:val="clear" w:color="auto" w:fill="F5F5F5"/>
+        </w:rPr>
+        <w:t>buildTable</w:t>
+      </w:r>
+      <w:r>
+        <w:rPr>
+          <w:rFonts w:ascii="var(--standard-font-family)" w:hAnsi="var(--standard-font-family)"/>
+          <w:sz w:val="30"/>
+          <w:szCs w:val="30"/>
+        </w:rPr>
+        <w:t>function</w:t>
+      </w:r>
+      <w:proofErr w:type="spellEnd"/>
+      <w:r>
+        <w:rPr>
+          <w:rFonts w:ascii="var(--standard-font-family)" w:hAnsi="var(--standard-font-family)"/>
+          <w:sz w:val="30"/>
+          <w:szCs w:val="30"/>
+        </w:rPr>
+        <w:t>.</w:t>
       </w:r>
     </w:p>
     <w:p>
@@ -26250,8 +25574,9 @@
           <w:sz w:val="30"/>
           <w:szCs w:val="30"/>
         </w:rPr>
-        <w:t>Under our </w:t>
-      </w:r>
+        <w:t>After we pass </w:t>
+      </w:r>
+      <w:proofErr w:type="spellStart"/>
       <w:r>
         <w:rPr>
           <w:rStyle w:val="HTMLCode"/>
@@ -26259,15 +25584,16 @@
           <w:bdr w:val="single" w:sz="6" w:space="0" w:color="808386" w:frame="1"/>
           <w:shd w:val="clear" w:color="auto" w:fill="F5F5F5"/>
         </w:rPr>
-        <w:t>if-statement</w:t>
-      </w:r>
-      <w:r>
-        <w:rPr>
-          <w:rFonts w:ascii="var(--standard-font-family)" w:hAnsi="var(--standard-font-family)"/>
-          <w:sz w:val="30"/>
-          <w:szCs w:val="30"/>
-        </w:rPr>
-        <w:t>, let's call the </w:t>
+        <w:t>filteredData</w:t>
+      </w:r>
+      <w:proofErr w:type="spellEnd"/>
+      <w:r>
+        <w:rPr>
+          <w:rFonts w:ascii="var(--standard-font-family)" w:hAnsi="var(--standard-font-family)"/>
+          <w:sz w:val="30"/>
+          <w:szCs w:val="30"/>
+        </w:rPr>
+        <w:t> in as our new argument, our full </w:t>
       </w:r>
       <w:proofErr w:type="spellStart"/>
       <w:r>
@@ -26277,45 +25603,9 @@
           <w:bdr w:val="single" w:sz="6" w:space="0" w:color="808386" w:frame="1"/>
           <w:shd w:val="clear" w:color="auto" w:fill="F5F5F5"/>
         </w:rPr>
-        <w:t>buildTable</w:t>
-      </w:r>
-      <w:r>
-        <w:rPr>
-          <w:rFonts w:ascii="var(--standard-font-family)" w:hAnsi="var(--standard-font-family)"/>
-          <w:sz w:val="30"/>
-          <w:szCs w:val="30"/>
-        </w:rPr>
-        <w:t>function</w:t>
+        <w:t>handleClick</w:t>
       </w:r>
       <w:proofErr w:type="spellEnd"/>
-      <w:r>
-        <w:rPr>
-          <w:rFonts w:ascii="var(--standard-font-family)" w:hAnsi="var(--standard-font-family)"/>
-          <w:sz w:val="30"/>
-          <w:szCs w:val="30"/>
-        </w:rPr>
-        <w:t>.</w:t>
-      </w:r>
-    </w:p>
-    <w:p>
-      <w:pPr>
-        <w:pStyle w:val="NormalWeb"/>
-        <w:spacing w:before="375" w:beforeAutospacing="0" w:after="375" w:afterAutospacing="0"/>
-        <w:rPr>
-          <w:rFonts w:ascii="var(--standard-font-family)" w:hAnsi="var(--standard-font-family)"/>
-          <w:sz w:val="30"/>
-          <w:szCs w:val="30"/>
-        </w:rPr>
-      </w:pPr>
-      <w:r>
-        <w:rPr>
-          <w:rFonts w:ascii="var(--standard-font-family)" w:hAnsi="var(--standard-font-family)"/>
-          <w:sz w:val="30"/>
-          <w:szCs w:val="30"/>
-        </w:rPr>
-        <w:t>After we pass </w:t>
-      </w:r>
-      <w:proofErr w:type="spellStart"/>
       <w:r>
         <w:rPr>
           <w:rStyle w:val="HTMLCode"/>
@@ -26323,47 +25613,7 @@
           <w:bdr w:val="single" w:sz="6" w:space="0" w:color="808386" w:frame="1"/>
           <w:shd w:val="clear" w:color="auto" w:fill="F5F5F5"/>
         </w:rPr>
-        <w:t>filteredData</w:t>
-      </w:r>
-      <w:proofErr w:type="spellEnd"/>
-      <w:r>
-        <w:rPr>
-          <w:rFonts w:ascii="var(--standard-font-family)" w:hAnsi="var(--standard-font-family)"/>
-          <w:sz w:val="30"/>
-          <w:szCs w:val="30"/>
-        </w:rPr>
-        <w:t> in as our new argument, our full </w:t>
-      </w:r>
-      <w:proofErr w:type="spellStart"/>
-      <w:proofErr w:type="gramStart"/>
-      <w:r>
-        <w:rPr>
-          <w:rStyle w:val="HTMLCode"/>
-          <w:rFonts w:ascii="Consolas" w:hAnsi="Consolas"/>
-          <w:bdr w:val="single" w:sz="6" w:space="0" w:color="808386" w:frame="1"/>
-          <w:shd w:val="clear" w:color="auto" w:fill="F5F5F5"/>
-        </w:rPr>
-        <w:t>handleClick</w:t>
-      </w:r>
-      <w:proofErr w:type="spellEnd"/>
-      <w:r>
-        <w:rPr>
-          <w:rStyle w:val="HTMLCode"/>
-          <w:rFonts w:ascii="Consolas" w:hAnsi="Consolas"/>
-          <w:bdr w:val="single" w:sz="6" w:space="0" w:color="808386" w:frame="1"/>
-          <w:shd w:val="clear" w:color="auto" w:fill="F5F5F5"/>
-        </w:rPr>
-        <w:t>(</w:t>
-      </w:r>
-      <w:proofErr w:type="gramEnd"/>
-      <w:r>
-        <w:rPr>
-          <w:rStyle w:val="HTMLCode"/>
-          <w:rFonts w:ascii="Consolas" w:hAnsi="Consolas"/>
-          <w:bdr w:val="single" w:sz="6" w:space="0" w:color="808386" w:frame="1"/>
-          <w:shd w:val="clear" w:color="auto" w:fill="F5F5F5"/>
-        </w:rPr>
-        <w:t>)</w:t>
+        <w:t>()</w:t>
       </w:r>
       <w:r>
         <w:rPr>
@@ -26411,7 +25661,6 @@
         <w:t xml:space="preserve"> </w:t>
       </w:r>
       <w:proofErr w:type="spellStart"/>
-      <w:proofErr w:type="gramStart"/>
       <w:r>
         <w:rPr>
           <w:rStyle w:val="token"/>
@@ -26429,17 +25678,7 @@
           <w:color w:val="000000"/>
           <w:bdr w:val="none" w:sz="0" w:space="0" w:color="auto" w:frame="1"/>
         </w:rPr>
-        <w:t>(</w:t>
-      </w:r>
-      <w:proofErr w:type="gramEnd"/>
-      <w:r>
-        <w:rPr>
-          <w:rStyle w:val="token"/>
-          <w:rFonts w:ascii="Consolas" w:hAnsi="Consolas"/>
-          <w:color w:val="000000"/>
-          <w:bdr w:val="none" w:sz="0" w:space="0" w:color="auto" w:frame="1"/>
-        </w:rPr>
-        <w:t>)</w:t>
+        <w:t>()</w:t>
       </w:r>
       <w:r>
         <w:rPr>
@@ -26558,36 +25797,16 @@
           <w:color w:val="000000"/>
           <w:bdr w:val="none" w:sz="0" w:space="0" w:color="auto" w:frame="1"/>
         </w:rPr>
-        <w:t xml:space="preserve"> d</w:t>
-      </w:r>
-      <w:proofErr w:type="gramStart"/>
-      <w:r>
-        <w:rPr>
-          <w:rStyle w:val="HTMLCode"/>
-          <w:rFonts w:ascii="Consolas" w:hAnsi="Consolas"/>
-          <w:color w:val="000000"/>
-          <w:bdr w:val="none" w:sz="0" w:space="0" w:color="auto" w:frame="1"/>
-        </w:rPr>
-        <w:t>3</w:t>
-      </w:r>
-      <w:r>
-        <w:rPr>
-          <w:rStyle w:val="token"/>
-          <w:rFonts w:ascii="Consolas" w:hAnsi="Consolas"/>
-          <w:color w:val="000000"/>
-          <w:bdr w:val="none" w:sz="0" w:space="0" w:color="auto" w:frame="1"/>
-        </w:rPr>
-        <w:t>.select</w:t>
-      </w:r>
-      <w:proofErr w:type="gramEnd"/>
-      <w:r>
-        <w:rPr>
-          <w:rStyle w:val="token"/>
-          <w:rFonts w:ascii="Consolas" w:hAnsi="Consolas"/>
-          <w:color w:val="000000"/>
-          <w:bdr w:val="none" w:sz="0" w:space="0" w:color="auto" w:frame="1"/>
-        </w:rPr>
-        <w:t>(</w:t>
+        <w:t xml:space="preserve"> d3</w:t>
+      </w:r>
+      <w:r>
+        <w:rPr>
+          <w:rStyle w:val="token"/>
+          <w:rFonts w:ascii="Consolas" w:hAnsi="Consolas"/>
+          <w:color w:val="000000"/>
+          <w:bdr w:val="none" w:sz="0" w:space="0" w:color="auto" w:frame="1"/>
+        </w:rPr>
+        <w:t>.select(</w:t>
       </w:r>
       <w:r>
         <w:rPr>
@@ -27111,7 +26330,6 @@
         <w:t xml:space="preserve"> </w:t>
       </w:r>
       <w:proofErr w:type="spellStart"/>
-      <w:proofErr w:type="gramStart"/>
       <w:r>
         <w:rPr>
           <w:rStyle w:val="HTMLCode"/>
@@ -27140,7 +26358,6 @@
         <w:t>datetime</w:t>
       </w:r>
       <w:proofErr w:type="spellEnd"/>
-      <w:proofErr w:type="gramEnd"/>
       <w:r>
         <w:rPr>
           <w:rStyle w:val="HTMLCode"/>
@@ -27576,7 +26793,6 @@
         <w:t>Under our </w:t>
       </w:r>
       <w:proofErr w:type="spellStart"/>
-      <w:proofErr w:type="gramStart"/>
       <w:r>
         <w:rPr>
           <w:rStyle w:val="HTMLCode"/>
@@ -27594,17 +26810,7 @@
           <w:bdr w:val="single" w:sz="6" w:space="0" w:color="808386" w:frame="1"/>
           <w:shd w:val="clear" w:color="auto" w:fill="F5F5F5"/>
         </w:rPr>
-        <w:t>(</w:t>
-      </w:r>
-      <w:proofErr w:type="gramEnd"/>
-      <w:r>
-        <w:rPr>
-          <w:rStyle w:val="HTMLCode"/>
-          <w:rFonts w:ascii="Consolas" w:hAnsi="Consolas"/>
-          <w:bdr w:val="single" w:sz="6" w:space="0" w:color="808386" w:frame="1"/>
-          <w:shd w:val="clear" w:color="auto" w:fill="F5F5F5"/>
-        </w:rPr>
-        <w:t>)</w:t>
+        <w:t>()</w:t>
       </w:r>
       <w:r>
         <w:rPr>
@@ -27638,36 +26844,16 @@
           <w:color w:val="000000"/>
           <w:bdr w:val="none" w:sz="0" w:space="0" w:color="auto" w:frame="1"/>
         </w:rPr>
-        <w:t>d</w:t>
-      </w:r>
-      <w:proofErr w:type="gramStart"/>
-      <w:r>
-        <w:rPr>
-          <w:rStyle w:val="HTMLCode"/>
-          <w:rFonts w:ascii="Consolas" w:hAnsi="Consolas"/>
-          <w:color w:val="000000"/>
-          <w:bdr w:val="none" w:sz="0" w:space="0" w:color="auto" w:frame="1"/>
-        </w:rPr>
-        <w:t>3</w:t>
-      </w:r>
-      <w:r>
-        <w:rPr>
-          <w:rStyle w:val="token"/>
-          <w:rFonts w:ascii="Consolas" w:hAnsi="Consolas"/>
-          <w:color w:val="000000"/>
-          <w:bdr w:val="none" w:sz="0" w:space="0" w:color="auto" w:frame="1"/>
-        </w:rPr>
-        <w:t>.selectAll</w:t>
-      </w:r>
-      <w:proofErr w:type="gramEnd"/>
-      <w:r>
-        <w:rPr>
-          <w:rStyle w:val="token"/>
-          <w:rFonts w:ascii="Consolas" w:hAnsi="Consolas"/>
-          <w:color w:val="000000"/>
-          <w:bdr w:val="none" w:sz="0" w:space="0" w:color="auto" w:frame="1"/>
-        </w:rPr>
-        <w:t>(</w:t>
+        <w:t>d3</w:t>
+      </w:r>
+      <w:r>
+        <w:rPr>
+          <w:rStyle w:val="token"/>
+          <w:rFonts w:ascii="Consolas" w:hAnsi="Consolas"/>
+          <w:color w:val="000000"/>
+          <w:bdr w:val="none" w:sz="0" w:space="0" w:color="auto" w:frame="1"/>
+        </w:rPr>
+        <w:t>.selectAll(</w:t>
       </w:r>
       <w:r>
         <w:rPr>
@@ -27789,16 +26975,7 @@
           <w:sz w:val="30"/>
           <w:szCs w:val="30"/>
         </w:rPr>
-        <w:t xml:space="preserve">".) This time it'll be included in the button tags we create for our filter button. By adding this, we're linking our code directly to the filter button. Also, by </w:t>
-      </w:r>
-      <w:proofErr w:type="gramStart"/>
-      <w:r>
-        <w:rPr>
-          <w:rFonts w:ascii="var(--standard-font-family)" w:hAnsi="var(--standard-font-family)"/>
-          <w:sz w:val="30"/>
-          <w:szCs w:val="30"/>
-        </w:rPr>
-        <w:t>adding </w:t>
+        <w:t>".) This time it'll be included in the button tags we create for our filter button. By adding this, we're linking our code directly to the filter button. Also, by adding </w:t>
       </w:r>
       <w:r>
         <w:rPr>
@@ -27807,17 +26984,7 @@
           <w:bdr w:val="single" w:sz="6" w:space="0" w:color="808386" w:frame="1"/>
           <w:shd w:val="clear" w:color="auto" w:fill="F5F5F5"/>
         </w:rPr>
-        <w:t>.on</w:t>
-      </w:r>
-      <w:proofErr w:type="gramEnd"/>
-      <w:r>
-        <w:rPr>
-          <w:rStyle w:val="HTMLCode"/>
-          <w:rFonts w:ascii="Consolas" w:hAnsi="Consolas"/>
-          <w:bdr w:val="single" w:sz="6" w:space="0" w:color="808386" w:frame="1"/>
-          <w:shd w:val="clear" w:color="auto" w:fill="F5F5F5"/>
-        </w:rPr>
-        <w:t xml:space="preserve">("click", </w:t>
+        <w:t xml:space="preserve">.on("click", </w:t>
       </w:r>
       <w:proofErr w:type="spellStart"/>
       <w:r>
@@ -28191,7 +27358,6 @@
         <w:t xml:space="preserve"> </w:t>
       </w:r>
       <w:proofErr w:type="spellStart"/>
-      <w:proofErr w:type="gramStart"/>
       <w:r>
         <w:rPr>
           <w:rStyle w:val="token"/>
@@ -28209,17 +27375,7 @@
           <w:color w:val="000000"/>
           <w:bdr w:val="none" w:sz="0" w:space="0" w:color="auto" w:frame="1"/>
         </w:rPr>
-        <w:t>(</w:t>
-      </w:r>
-      <w:proofErr w:type="gramEnd"/>
-      <w:r>
-        <w:rPr>
-          <w:rStyle w:val="token"/>
-          <w:rFonts w:ascii="Consolas" w:hAnsi="Consolas"/>
-          <w:color w:val="000000"/>
-          <w:bdr w:val="none" w:sz="0" w:space="0" w:color="auto" w:frame="1"/>
-        </w:rPr>
-        <w:t>)</w:t>
+        <w:t>()</w:t>
       </w:r>
       <w:r>
         <w:rPr>
@@ -28338,36 +27494,16 @@
           <w:color w:val="000000"/>
           <w:bdr w:val="none" w:sz="0" w:space="0" w:color="auto" w:frame="1"/>
         </w:rPr>
-        <w:t xml:space="preserve"> d</w:t>
-      </w:r>
-      <w:proofErr w:type="gramStart"/>
-      <w:r>
-        <w:rPr>
-          <w:rStyle w:val="HTMLCode"/>
-          <w:rFonts w:ascii="Consolas" w:hAnsi="Consolas"/>
-          <w:color w:val="000000"/>
-          <w:bdr w:val="none" w:sz="0" w:space="0" w:color="auto" w:frame="1"/>
-        </w:rPr>
-        <w:t>3</w:t>
-      </w:r>
-      <w:r>
-        <w:rPr>
-          <w:rStyle w:val="token"/>
-          <w:rFonts w:ascii="Consolas" w:hAnsi="Consolas"/>
-          <w:color w:val="000000"/>
-          <w:bdr w:val="none" w:sz="0" w:space="0" w:color="auto" w:frame="1"/>
-        </w:rPr>
-        <w:t>.select</w:t>
-      </w:r>
-      <w:proofErr w:type="gramEnd"/>
-      <w:r>
-        <w:rPr>
-          <w:rStyle w:val="token"/>
-          <w:rFonts w:ascii="Consolas" w:hAnsi="Consolas"/>
-          <w:color w:val="000000"/>
-          <w:bdr w:val="none" w:sz="0" w:space="0" w:color="auto" w:frame="1"/>
-        </w:rPr>
-        <w:t>(</w:t>
+        <w:t xml:space="preserve"> d3</w:t>
+      </w:r>
+      <w:r>
+        <w:rPr>
+          <w:rStyle w:val="token"/>
+          <w:rFonts w:ascii="Consolas" w:hAnsi="Consolas"/>
+          <w:color w:val="000000"/>
+          <w:bdr w:val="none" w:sz="0" w:space="0" w:color="auto" w:frame="1"/>
+        </w:rPr>
+        <w:t>.select(</w:t>
       </w:r>
       <w:r>
         <w:rPr>
@@ -28891,7 +28027,6 @@
         <w:t xml:space="preserve"> </w:t>
       </w:r>
       <w:proofErr w:type="spellStart"/>
-      <w:proofErr w:type="gramStart"/>
       <w:r>
         <w:rPr>
           <w:rStyle w:val="HTMLCode"/>
@@ -28920,7 +28055,6 @@
         <w:t>datetime</w:t>
       </w:r>
       <w:proofErr w:type="spellEnd"/>
-      <w:proofErr w:type="gramEnd"/>
       <w:r>
         <w:rPr>
           <w:rStyle w:val="HTMLCode"/>
@@ -29333,36 +28467,16 @@
           <w:color w:val="000000"/>
           <w:bdr w:val="none" w:sz="0" w:space="0" w:color="auto" w:frame="1"/>
         </w:rPr>
-        <w:t>d</w:t>
-      </w:r>
-      <w:proofErr w:type="gramStart"/>
-      <w:r>
-        <w:rPr>
-          <w:rStyle w:val="HTMLCode"/>
-          <w:rFonts w:ascii="Consolas" w:hAnsi="Consolas"/>
-          <w:color w:val="000000"/>
-          <w:bdr w:val="none" w:sz="0" w:space="0" w:color="auto" w:frame="1"/>
-        </w:rPr>
-        <w:t>3</w:t>
-      </w:r>
-      <w:r>
-        <w:rPr>
-          <w:rStyle w:val="token"/>
-          <w:rFonts w:ascii="Consolas" w:hAnsi="Consolas"/>
-          <w:color w:val="000000"/>
-          <w:bdr w:val="none" w:sz="0" w:space="0" w:color="auto" w:frame="1"/>
-        </w:rPr>
-        <w:t>.selectAll</w:t>
-      </w:r>
-      <w:proofErr w:type="gramEnd"/>
-      <w:r>
-        <w:rPr>
-          <w:rStyle w:val="token"/>
-          <w:rFonts w:ascii="Consolas" w:hAnsi="Consolas"/>
-          <w:color w:val="000000"/>
-          <w:bdr w:val="none" w:sz="0" w:space="0" w:color="auto" w:frame="1"/>
-        </w:rPr>
-        <w:t>(</w:t>
+        <w:t>d3</w:t>
+      </w:r>
+      <w:r>
+        <w:rPr>
+          <w:rStyle w:val="token"/>
+          <w:rFonts w:ascii="Consolas" w:hAnsi="Consolas"/>
+          <w:color w:val="000000"/>
+          <w:bdr w:val="none" w:sz="0" w:space="0" w:color="auto" w:frame="1"/>
+        </w:rPr>
+        <w:t>.selectAll(</w:t>
       </w:r>
       <w:r>
         <w:rPr>
@@ -29891,7 +29005,7 @@
           </mc:Choice>
           <mc:Fallback>
             <w:pict>
-              <v:rect w14:anchorId="14C707E7" id="Rectangle 19" o:spid="_x0000_s1026" alt="Place an exclamation point on the first line of an empty index.html file, then press return to generate the standard beginning HTML code of a webpage." style="width:24pt;height:24pt;visibility:visible;mso-wrap-style:square;mso-left-percent:-10001;mso-top-percent:-10001;mso-position-horizontal:absolute;mso-position-horizontal-relative:char;mso-position-vertical:absolute;mso-position-vertical-relative:line;mso-left-percent:-10001;mso-top-percent:-10001;v-text-anchor:top" o:gfxdata="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" filled="f" stroked="f">
+              <v:rect w14:anchorId="7EDA3759" id="Rectangle 19" o:spid="_x0000_s1026" alt="Place an exclamation point on the first line of an empty index.html file, then press return to generate the standard beginning HTML code of a webpage." style="width:24pt;height:24pt;visibility:visible;mso-wrap-style:square;mso-left-percent:-10001;mso-top-percent:-10001;mso-position-horizontal:absolute;mso-position-horizontal-relative:char;mso-position-vertical:absolute;mso-position-vertical-relative:line;mso-left-percent:-10001;mso-top-percent:-10001;v-text-anchor:top" o:gfxdata="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" filled="f" stroked="f">
                 <o:lock v:ext="edit" aspectratio="t"/>
                 <w10:anchorlock/>
               </v:rect>
@@ -30794,7 +29908,7 @@
           </mc:Choice>
           <mc:Fallback>
             <w:pict>
-              <v:rect w14:anchorId="58D596E5" id="Rectangle 18" o:spid="_x0000_s1026" alt="The storyboard layout of the webpage includes a navigation bar, page header, article title, article paragraph, table data, and table filters." style="width:24pt;height:24pt;visibility:visible;mso-wrap-style:square;mso-left-percent:-10001;mso-top-percent:-10001;mso-position-horizontal:absolute;mso-position-horizontal-relative:char;mso-position-vertical:absolute;mso-position-vertical-relative:line;mso-left-percent:-10001;mso-top-percent:-10001;v-text-anchor:top" o:gfxdata="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" filled="f" stroked="f">
+              <v:rect w14:anchorId="26E43888" id="Rectangle 18" o:spid="_x0000_s1026" alt="The storyboard layout of the webpage includes a navigation bar, page header, article title, article paragraph, table data, and table filters." style="width:24pt;height:24pt;visibility:visible;mso-wrap-style:square;mso-left-percent:-10001;mso-top-percent:-10001;mso-position-horizontal:absolute;mso-position-horizontal-relative:char;mso-position-vertical:absolute;mso-position-vertical-relative:line;mso-left-percent:-10001;mso-top-percent:-10001;v-text-anchor:top" o:gfxdata="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" filled="f" stroked="f">
                 <o:lock v:ext="edit" aspectratio="t"/>
                 <w10:anchorlock/>
               </v:rect>
@@ -31596,7 +30710,7 @@
           </mc:Choice>
           <mc:Fallback>
             <w:pict>
-              <v:rect w14:anchorId="69903C5C" id="Rectangle 17" o:spid="_x0000_s1026" alt="A mostly blank webpage has &quot;UFO Sightings&quot; text in the top left corner." style="width:24pt;height:24pt;visibility:visible;mso-wrap-style:square;mso-left-percent:-10001;mso-top-percent:-10001;mso-position-horizontal:absolute;mso-position-horizontal-relative:char;mso-position-vertical:absolute;mso-position-vertical-relative:line;mso-left-percent:-10001;mso-top-percent:-10001;v-text-anchor:top" o:gfxdata="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" filled="f" stroked="f">
+              <v:rect w14:anchorId="6F288768" id="Rectangle 17" o:spid="_x0000_s1026" alt="A mostly blank webpage has &quot;UFO Sightings&quot; text in the top left corner." style="width:24pt;height:24pt;visibility:visible;mso-wrap-style:square;mso-left-percent:-10001;mso-top-percent:-10001;mso-position-horizontal:absolute;mso-position-horizontal-relative:char;mso-position-vertical:absolute;mso-position-vertical-relative:line;mso-left-percent:-10001;mso-top-percent:-10001;v-text-anchor:top" o:gfxdata="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" filled="f" stroked="f">
                 <o:lock v:ext="edit" aspectratio="t"/>
                 <w10:anchorlock/>
               </v:rect>
@@ -32019,7 +31133,7 @@
           </mc:Choice>
           <mc:Fallback>
             <w:pict>
-              <v:rect w14:anchorId="77D18FF4" id="Rectangle 16" o:spid="_x0000_s1026" alt="The webpage's basic navbar reads &quot;UFO Sightings,&quot; and the jumbotron title reads &quot;The Truth Is Out There.&quot;" style="width:24pt;height:24pt;visibility:visible;mso-wrap-style:square;mso-left-percent:-10001;mso-top-percent:-10001;mso-position-horizontal:absolute;mso-position-horizontal-relative:char;mso-position-vertical:absolute;mso-position-vertical-relative:line;mso-left-percent:-10001;mso-top-percent:-10001;v-text-anchor:top" o:gfxdata="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" filled="f" stroked="f">
+              <v:rect w14:anchorId="5CD65FB5" id="Rectangle 16" o:spid="_x0000_s1026" alt="The webpage's basic navbar reads &quot;UFO Sightings,&quot; and the jumbotron title reads &quot;The Truth Is Out There.&quot;" style="width:24pt;height:24pt;visibility:visible;mso-wrap-style:square;mso-left-percent:-10001;mso-top-percent:-10001;mso-position-horizontal:absolute;mso-position-horizontal-relative:char;mso-position-vertical:absolute;mso-position-vertical-relative:line;mso-left-percent:-10001;mso-top-percent:-10001;v-text-anchor:top" o:gfxdata="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" filled="f" stroked="f">
                 <o:lock v:ext="edit" aspectratio="t"/>
                 <w10:anchorlock/>
               </v:rect>
@@ -32522,7 +31636,7 @@
           </mc:Choice>
           <mc:Fallback>
             <w:pict>
-              <v:rect w14:anchorId="3C09CE44" id="Rectangle 15" o:spid="_x0000_s1026" alt="The article title and paragraph from the storyboard display the size column for each, with the title using four of the 12 columns and the paragraph using eight." style="width:24pt;height:24pt;visibility:visible;mso-wrap-style:square;mso-left-percent:-10001;mso-top-percent:-10001;mso-position-horizontal:absolute;mso-position-horizontal-relative:char;mso-position-vertical:absolute;mso-position-vertical-relative:line;mso-left-percent:-10001;mso-top-percent:-10001;v-text-anchor:top" o:gfxdata="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" filled="f" stroked="f">
+              <v:rect w14:anchorId="3DA11459" id="Rectangle 15" o:spid="_x0000_s1026" alt="The article title and paragraph from the storyboard display the size column for each, with the title using four of the 12 columns and the paragraph using eight." style="width:24pt;height:24pt;visibility:visible;mso-wrap-style:square;mso-left-percent:-10001;mso-top-percent:-10001;mso-position-horizontal:absolute;mso-position-horizontal-relative:char;mso-position-vertical:absolute;mso-position-vertical-relative:line;mso-left-percent:-10001;mso-top-percent:-10001;v-text-anchor:top" o:gfxdata="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" filled="f" stroked="f">
                 <o:lock v:ext="edit" aspectratio="t"/>
                 <w10:anchorlock/>
               </v:rect>
@@ -33137,23 +32251,13 @@
           <w:szCs w:val="30"/>
         </w:rPr>
       </w:pPr>
-      <w:proofErr w:type="gramStart"/>
-      <w:r>
-        <w:rPr>
-          <w:rFonts w:ascii="var(--standard-font-family)" w:hAnsi="var(--standard-font-family)"/>
-          <w:sz w:val="30"/>
-          <w:szCs w:val="30"/>
-        </w:rPr>
-        <w:t>So</w:t>
-      </w:r>
-      <w:proofErr w:type="gramEnd"/>
-      <w:r>
-        <w:rPr>
-          <w:rFonts w:ascii="var(--standard-font-family)" w:hAnsi="var(--standard-font-family)"/>
-          <w:sz w:val="30"/>
-          <w:szCs w:val="30"/>
-        </w:rPr>
-        <w:t xml:space="preserve"> what do YOU think? Are we alone in the universe? Are aliens trying to contact us, or do they want to be left alone? Dig through the data yourself, and let us know what you see.</w:t>
+      <w:r>
+        <w:rPr>
+          <w:rFonts w:ascii="var(--standard-font-family)" w:hAnsi="var(--standard-font-family)"/>
+          <w:sz w:val="30"/>
+          <w:szCs w:val="30"/>
+        </w:rPr>
+        <w:t>So what do YOU think? Are we alone in the universe? Are aliens trying to contact us, or do they want to be left alone? Dig through the data yourself, and let us know what you see.</w:t>
       </w:r>
     </w:p>
     <w:p>
@@ -33624,17 +32728,7 @@
           <w:color w:val="000000"/>
           <w:bdr w:val="none" w:sz="0" w:space="0" w:color="auto" w:frame="1"/>
         </w:rPr>
-        <w:t xml:space="preserve">, a UFO-enthusiast and amateur ufologist, we can supplement our sky-searching with data </w:t>
-      </w:r>
-      <w:proofErr w:type="gramStart"/>
-      <w:r>
-        <w:rPr>
-          <w:rStyle w:val="HTMLCode"/>
-          <w:rFonts w:ascii="Consolas" w:hAnsi="Consolas"/>
-          <w:color w:val="000000"/>
-          <w:bdr w:val="none" w:sz="0" w:space="0" w:color="auto" w:frame="1"/>
-        </w:rPr>
-        <w:t>analysis.</w:t>
+        <w:t>, a UFO-enthusiast and amateur ufologist, we can supplement our sky-searching with data analysis.</w:t>
       </w:r>
       <w:r>
         <w:rPr>
@@ -33646,7 +32740,6 @@
         <w:t>&lt;</w:t>
       </w:r>
       <w:proofErr w:type="spellStart"/>
-      <w:proofErr w:type="gramEnd"/>
       <w:r>
         <w:rPr>
           <w:rStyle w:val="token"/>
@@ -33781,17 +32874,7 @@
           <w:color w:val="000000"/>
           <w:bdr w:val="none" w:sz="0" w:space="0" w:color="auto" w:frame="1"/>
         </w:rPr>
-        <w:t xml:space="preserve"> reached out to our reporters to go on record as firmly opposed to any attempts to provide access to this data. "If there are aliens, they certainly would like to be left alone," she stated, before directing us to the Leave Aliens Alone (LAA) community engagement initiative she founded and </w:t>
-      </w:r>
-      <w:proofErr w:type="gramStart"/>
-      <w:r>
-        <w:rPr>
-          <w:rStyle w:val="HTMLCode"/>
-          <w:rFonts w:ascii="Consolas" w:hAnsi="Consolas"/>
-          <w:color w:val="000000"/>
-          <w:bdr w:val="none" w:sz="0" w:space="0" w:color="auto" w:frame="1"/>
-        </w:rPr>
-        <w:t>funds.</w:t>
+        <w:t xml:space="preserve"> reached out to our reporters to go on record as firmly opposed to any attempts to provide access to this data. "If there are aliens, they certainly would like to be left alone," she stated, before directing us to the Leave Aliens Alone (LAA) community engagement initiative she founded and funds.</w:t>
       </w:r>
       <w:r>
         <w:rPr>
@@ -33803,7 +32886,6 @@
         <w:t>&lt;</w:t>
       </w:r>
       <w:proofErr w:type="spellStart"/>
-      <w:proofErr w:type="gramEnd"/>
       <w:r>
         <w:rPr>
           <w:rStyle w:val="token"/>
@@ -34135,7 +33217,7 @@
           </mc:Choice>
           <mc:Fallback>
             <w:pict>
-              <v:rect w14:anchorId="7A3DD6B1" id="Rectangle 14" o:spid="_x0000_s1026" alt="UFO Sightings webpage includes the navbar, jumbotron header, article title, and article paragraph." style="width:24pt;height:24pt;visibility:visible;mso-wrap-style:square;mso-left-percent:-10001;mso-top-percent:-10001;mso-position-horizontal:absolute;mso-position-horizontal-relative:char;mso-position-vertical:absolute;mso-position-vertical-relative:line;mso-left-percent:-10001;mso-top-percent:-10001;v-text-anchor:top" o:gfxdata="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" filled="f" stroked="f">
+              <v:rect w14:anchorId="250E602C" id="Rectangle 14" o:spid="_x0000_s1026" alt="UFO Sightings webpage includes the navbar, jumbotron header, article title, and article paragraph." style="width:24pt;height:24pt;visibility:visible;mso-wrap-style:square;mso-left-percent:-10001;mso-top-percent:-10001;mso-position-horizontal:absolute;mso-position-horizontal-relative:char;mso-position-vertical:absolute;mso-position-vertical-relative:line;mso-left-percent:-10001;mso-top-percent:-10001;v-text-anchor:top" o:gfxdata="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" filled="f" stroked="f">
                 <o:lock v:ext="edit" aspectratio="t"/>
                 <w10:anchorlock/>
               </v:rect>
@@ -34392,7 +33474,7 @@
           </mc:Choice>
           <mc:Fallback>
             <w:pict>
-              <v:rect w14:anchorId="13C72293" id="Rectangle 7" o:spid="_x0000_s1026" style="width:24pt;height:24pt;visibility:visible;mso-wrap-style:square;mso-left-percent:-10001;mso-top-percent:-10001;mso-position-horizontal:absolute;mso-position-horizontal-relative:char;mso-position-vertical:absolute;mso-position-vertical-relative:line;mso-left-percent:-10001;mso-top-percent:-10001;v-text-anchor:top" o:gfxdata="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" filled="f" stroked="f">
+              <v:rect w14:anchorId="13015CBB" id="Rectangle 7" o:spid="_x0000_s1026" style="width:24pt;height:24pt;visibility:visible;mso-wrap-style:square;mso-left-percent:-10001;mso-top-percent:-10001;mso-position-horizontal:absolute;mso-position-horizontal-relative:char;mso-position-vertical:absolute;mso-position-vertical-relative:line;mso-left-percent:-10001;mso-top-percent:-10001;v-text-anchor:top" o:gfxdata="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" filled="f" stroked="f">
                 <o:lock v:ext="edit" aspectratio="t"/>
                 <w10:anchorlock/>
               </v:rect>
@@ -34454,7 +33536,6 @@
         <w:t xml:space="preserve"> for the </w:t>
       </w:r>
       <w:proofErr w:type="spellStart"/>
-      <w:proofErr w:type="gramStart"/>
       <w:r>
         <w:rPr>
           <w:rFonts w:ascii="var(--standard-font-family)" w:hAnsi="var(--standard-font-family)"/>
@@ -34464,7 +33545,6 @@
         <w:t>table.s</w:t>
       </w:r>
       <w:proofErr w:type="spellEnd"/>
-      <w:proofErr w:type="gramEnd"/>
     </w:p>
     <w:p>
       <w:pPr>
@@ -35379,23 +34459,13 @@
           <w:szCs w:val="30"/>
         </w:rPr>
       </w:pPr>
-      <w:proofErr w:type="gramStart"/>
-      <w:r>
-        <w:rPr>
-          <w:rFonts w:ascii="var(--standard-font-family)" w:hAnsi="var(--standard-font-family)"/>
-          <w:sz w:val="30"/>
-          <w:szCs w:val="30"/>
-        </w:rPr>
-        <w:t>Next</w:t>
-      </w:r>
-      <w:proofErr w:type="gramEnd"/>
-      <w:r>
-        <w:rPr>
-          <w:rFonts w:ascii="var(--standard-font-family)" w:hAnsi="var(--standard-font-family)"/>
-          <w:sz w:val="30"/>
-          <w:szCs w:val="30"/>
-        </w:rPr>
-        <w:t xml:space="preserve"> we need to add the list items: one for the input, one for the button. Each </w:t>
+      <w:r>
+        <w:rPr>
+          <w:rFonts w:ascii="var(--standard-font-family)" w:hAnsi="var(--standard-font-family)"/>
+          <w:sz w:val="30"/>
+          <w:szCs w:val="30"/>
+        </w:rPr>
+        <w:t>Next we need to add the list items: one for the input, one for the button. Each </w:t>
       </w:r>
       <w:r>
         <w:rPr>
@@ -37580,17 +36650,7 @@
           <w:color w:val="000000"/>
           <w:bdr w:val="none" w:sz="0" w:space="0" w:color="auto" w:frame="1"/>
         </w:rPr>
-        <w:t xml:space="preserve">Start of code </w:t>
-      </w:r>
-      <w:proofErr w:type="gramStart"/>
-      <w:r>
-        <w:rPr>
-          <w:rStyle w:val="sr-only"/>
-          <w:rFonts w:ascii="Source Code Pro" w:hAnsi="Source Code Pro"/>
-          <w:color w:val="000000"/>
-          <w:bdr w:val="none" w:sz="0" w:space="0" w:color="auto" w:frame="1"/>
-        </w:rPr>
-        <w:t>snippet</w:t>
+        <w:t>Start of code snippet</w:t>
       </w:r>
       <w:r>
         <w:rPr>
@@ -37601,7 +36661,6 @@
         </w:rPr>
         <w:t xml:space="preserve">  {</w:t>
       </w:r>
-      <w:proofErr w:type="gramEnd"/>
     </w:p>
     <w:p>
       <w:pPr>
@@ -37874,17 +36933,7 @@
           <w:color w:val="000000"/>
           <w:bdr w:val="none" w:sz="0" w:space="0" w:color="auto" w:frame="1"/>
         </w:rPr>
-        <w:t xml:space="preserve">  </w:t>
-      </w:r>
-      <w:proofErr w:type="gramStart"/>
-      <w:r>
-        <w:rPr>
-          <w:rStyle w:val="HTMLCode"/>
-          <w:rFonts w:ascii="Consolas" w:hAnsi="Consolas"/>
-          <w:color w:val="000000"/>
-          <w:bdr w:val="none" w:sz="0" w:space="0" w:color="auto" w:frame="1"/>
-        </w:rPr>
-        <w:t>},</w:t>
+        <w:t xml:space="preserve">  },</w:t>
       </w:r>
       <w:r>
         <w:rPr>
@@ -37893,17 +36942,7 @@
           <w:color w:val="000000"/>
           <w:bdr w:val="none" w:sz="0" w:space="0" w:color="auto" w:frame="1"/>
         </w:rPr>
-        <w:t>End</w:t>
-      </w:r>
-      <w:proofErr w:type="gramEnd"/>
-      <w:r>
-        <w:rPr>
-          <w:rStyle w:val="sr-only"/>
-          <w:rFonts w:ascii="Source Code Pro" w:hAnsi="Source Code Pro"/>
-          <w:color w:val="000000"/>
-          <w:bdr w:val="none" w:sz="0" w:space="0" w:color="auto" w:frame="1"/>
-        </w:rPr>
-        <w:t xml:space="preserve"> of code snippet</w:t>
+        <w:t>End of code snippet</w:t>
       </w:r>
     </w:p>
     <w:p>
@@ -38755,7 +37794,7 @@
           </mc:Choice>
           <mc:Fallback>
             <w:pict>
-              <v:rect w14:anchorId="28BED8A9" id="Rectangle 6" o:spid="_x0000_s1026" alt="UFO Sightings webpage includes a filter search section, with a date field and a filter table button, and a table with column headers." style="width:24pt;height:24pt;visibility:visible;mso-wrap-style:square;mso-left-percent:-10001;mso-top-percent:-10001;mso-position-horizontal:absolute;mso-position-horizontal-relative:char;mso-position-vertical:absolute;mso-position-vertical-relative:line;mso-left-percent:-10001;mso-top-percent:-10001;v-text-anchor:top" o:gfxdata="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" filled="f" stroked="f">
+              <v:rect w14:anchorId="05F6D8CB" id="Rectangle 6" o:spid="_x0000_s1026" alt="UFO Sightings webpage includes a filter search section, with a date field and a filter table button, and a table with column headers." style="width:24pt;height:24pt;visibility:visible;mso-wrap-style:square;mso-left-percent:-10001;mso-top-percent:-10001;mso-position-horizontal:absolute;mso-position-horizontal-relative:char;mso-position-vertical:absolute;mso-position-vertical-relative:line;mso-left-percent:-10001;mso-top-percent:-10001;v-text-anchor:top" o:gfxdata="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" filled="f" stroked="f">
                 <o:lock v:ext="edit" aspectratio="t"/>
                 <w10:anchorlock/>
               </v:rect>
@@ -38803,6 +37842,825 @@
           <w:szCs w:val="30"/>
         </w:rPr>
         <w:t>Be sure to save your work and add, commit, and push it to your repo!</w:t>
+      </w:r>
+    </w:p>
+    <w:p>
+      <w:pPr>
+        <w:spacing w:line="216" w:lineRule="atLeast"/>
+        <w:rPr>
+          <w:rFonts w:ascii="var(--standard-font-family)" w:hAnsi="var(--standard-font-family)"/>
+          <w:b/>
+          <w:bCs/>
+          <w:sz w:val="42"/>
+          <w:szCs w:val="42"/>
+        </w:rPr>
+      </w:pPr>
+      <w:r>
+        <w:rPr>
+          <w:rFonts w:ascii="var(--standard-font-family)" w:hAnsi="var(--standard-font-family)"/>
+          <w:b/>
+          <w:bCs/>
+          <w:sz w:val="42"/>
+          <w:szCs w:val="42"/>
+        </w:rPr>
+        <w:t>11.6.2</w:t>
+      </w:r>
+    </w:p>
+    <w:p>
+      <w:pPr>
+        <w:pStyle w:val="Heading1"/>
+        <w:spacing w:before="225" w:after="225" w:line="288" w:lineRule="atLeast"/>
+        <w:ind w:left="300"/>
+        <w:rPr>
+          <w:rFonts w:ascii="var(--standard-font-family)" w:hAnsi="var(--standard-font-family)"/>
+          <w:b/>
+          <w:bCs/>
+          <w:sz w:val="42"/>
+          <w:szCs w:val="42"/>
+        </w:rPr>
+      </w:pPr>
+      <w:r>
+        <w:rPr>
+          <w:rFonts w:ascii="var(--standard-font-family)" w:hAnsi="var(--standard-font-family)"/>
+          <w:sz w:val="42"/>
+          <w:szCs w:val="42"/>
+        </w:rPr>
+        <w:t>Add the Data</w:t>
+      </w:r>
+    </w:p>
+    <w:p>
+      <w:pPr>
+        <w:spacing w:line="360" w:lineRule="atLeast"/>
+        <w:rPr>
+          <w:rFonts w:ascii="var(--standard-font-family)" w:hAnsi="var(--standard-font-family)"/>
+          <w:sz w:val="30"/>
+          <w:szCs w:val="30"/>
+        </w:rPr>
+      </w:pPr>
+      <w:r>
+        <w:rPr>
+          <w:rStyle w:val="Strong"/>
+          <w:rFonts w:ascii="var(--standard-font-family)" w:hAnsi="var(--standard-font-family)"/>
+          <w:sz w:val="30"/>
+          <w:szCs w:val="30"/>
+        </w:rPr>
+        <w:t>Dana's</w:t>
+      </w:r>
+      <w:r>
+        <w:rPr>
+          <w:rFonts w:ascii="var(--standard-font-family)" w:hAnsi="var(--standard-font-family)"/>
+          <w:sz w:val="30"/>
+          <w:szCs w:val="30"/>
+        </w:rPr>
+        <w:t> page is starting to really come together. The layout from the storyboard has transferred directly to the HTML, making the construction fairly seamless. There was still quite a bit of nesting and manual entry going on, but the overall result is a clean page, ready to display data.</w:t>
+      </w:r>
+      <w:r>
+        <w:rPr>
+          <w:rFonts w:ascii="var(--standard-font-family)" w:hAnsi="var(--standard-font-family)"/>
+          <w:sz w:val="30"/>
+          <w:szCs w:val="30"/>
+        </w:rPr>
+        <w:br/>
+      </w:r>
+      <w:r>
+        <w:rPr>
+          <w:rFonts w:ascii="var(--standard-font-family)" w:hAnsi="var(--standard-font-family)"/>
+          <w:sz w:val="30"/>
+          <w:szCs w:val="30"/>
+        </w:rPr>
+        <w:br/>
+        <w:t>The next step in getting Dana's page viewer-ready is to link </w:t>
+      </w:r>
+      <w:r>
+        <w:rPr>
+          <w:rStyle w:val="HTMLCode"/>
+          <w:rFonts w:ascii="Consolas" w:eastAsiaTheme="minorHAnsi" w:hAnsi="Consolas"/>
+          <w:bdr w:val="single" w:sz="6" w:space="0" w:color="C7CDD1" w:frame="1"/>
+          <w:shd w:val="clear" w:color="auto" w:fill="F5F5F5"/>
+        </w:rPr>
+        <w:t>D3.js</w:t>
+      </w:r>
+      <w:r>
+        <w:rPr>
+          <w:rFonts w:ascii="var(--standard-font-family)" w:hAnsi="var(--standard-font-family)"/>
+          <w:sz w:val="30"/>
+          <w:szCs w:val="30"/>
+        </w:rPr>
+        <w:t>, </w:t>
+      </w:r>
+      <w:r>
+        <w:rPr>
+          <w:rStyle w:val="HTMLCode"/>
+          <w:rFonts w:ascii="Consolas" w:eastAsiaTheme="minorHAnsi" w:hAnsi="Consolas"/>
+          <w:bdr w:val="single" w:sz="6" w:space="0" w:color="C7CDD1" w:frame="1"/>
+          <w:shd w:val="clear" w:color="auto" w:fill="F5F5F5"/>
+        </w:rPr>
+        <w:t>app.js</w:t>
+      </w:r>
+      <w:r>
+        <w:rPr>
+          <w:rFonts w:ascii="var(--standard-font-family)" w:hAnsi="var(--standard-font-family)"/>
+          <w:sz w:val="30"/>
+          <w:szCs w:val="30"/>
+        </w:rPr>
+        <w:t>, and </w:t>
+      </w:r>
+      <w:r>
+        <w:rPr>
+          <w:rStyle w:val="HTMLCode"/>
+          <w:rFonts w:ascii="Consolas" w:eastAsiaTheme="minorHAnsi" w:hAnsi="Consolas"/>
+          <w:bdr w:val="single" w:sz="6" w:space="0" w:color="C7CDD1" w:frame="1"/>
+          <w:shd w:val="clear" w:color="auto" w:fill="F5F5F5"/>
+        </w:rPr>
+        <w:t>data.js</w:t>
+      </w:r>
+      <w:r>
+        <w:rPr>
+          <w:rFonts w:ascii="var(--standard-font-family)" w:hAnsi="var(--standard-font-family)"/>
+          <w:sz w:val="30"/>
+          <w:szCs w:val="30"/>
+        </w:rPr>
+        <w:t> to the HTML.</w:t>
+      </w:r>
+    </w:p>
+    <w:p>
+      <w:pPr>
+        <w:pStyle w:val="NormalWeb"/>
+        <w:spacing w:before="375" w:beforeAutospacing="0" w:after="375" w:afterAutospacing="0"/>
+        <w:rPr>
+          <w:rFonts w:ascii="Roboto" w:hAnsi="Roboto"/>
+          <w:color w:val="2B2B2B"/>
+          <w:sz w:val="30"/>
+          <w:szCs w:val="30"/>
+        </w:rPr>
+      </w:pPr>
+      <w:r>
+        <w:rPr>
+          <w:rFonts w:ascii="Roboto" w:hAnsi="Roboto"/>
+          <w:color w:val="2B2B2B"/>
+          <w:sz w:val="30"/>
+          <w:szCs w:val="30"/>
+        </w:rPr>
+        <w:t>The UFO webpage looks nice and clean and appears to be functioning well, but the only way to truly test it is to tie it together with the JavaScript code we created earlier. We'll tie them together by adding </w:t>
+      </w:r>
+      <w:r>
+        <w:rPr>
+          <w:rStyle w:val="HTMLCode"/>
+          <w:rFonts w:ascii="Consolas" w:hAnsi="Consolas"/>
+          <w:color w:val="2B2B2B"/>
+          <w:bdr w:val="single" w:sz="6" w:space="0" w:color="808386" w:frame="1"/>
+          <w:shd w:val="clear" w:color="auto" w:fill="F5F5F5"/>
+        </w:rPr>
+        <w:t>&lt;script /&gt;</w:t>
+      </w:r>
+      <w:r>
+        <w:rPr>
+          <w:rFonts w:ascii="Roboto" w:hAnsi="Roboto"/>
+          <w:color w:val="2B2B2B"/>
+          <w:sz w:val="30"/>
+          <w:szCs w:val="30"/>
+        </w:rPr>
+        <w:t> tags then linking to the file's location. This is very similar to when we added a link to our stylesheet. Only this time, the links to our scripts will be at the bottom of the page.</w:t>
+      </w:r>
+    </w:p>
+    <w:p>
+      <w:pPr>
+        <w:spacing w:line="450" w:lineRule="atLeast"/>
+        <w:rPr>
+          <w:rFonts w:ascii="Roboto" w:hAnsi="Roboto"/>
+          <w:sz w:val="30"/>
+          <w:szCs w:val="30"/>
+        </w:rPr>
+      </w:pPr>
+      <w:r>
+        <w:rPr>
+          <w:rStyle w:val="Strong"/>
+          <w:rFonts w:ascii="Roboto" w:hAnsi="Roboto"/>
+          <w:caps/>
+          <w:sz w:val="29"/>
+          <w:szCs w:val="29"/>
+        </w:rPr>
+        <w:t>IMPORTANT</w:t>
+      </w:r>
+    </w:p>
+    <w:p>
+      <w:pPr>
+        <w:pStyle w:val="NormalWeb"/>
+        <w:spacing w:before="0" w:beforeAutospacing="0" w:after="0" w:afterAutospacing="0" w:line="450" w:lineRule="atLeast"/>
+        <w:rPr>
+          <w:rFonts w:ascii="Roboto" w:hAnsi="Roboto"/>
+          <w:sz w:val="30"/>
+          <w:szCs w:val="30"/>
+        </w:rPr>
+      </w:pPr>
+      <w:r>
+        <w:rPr>
+          <w:rFonts w:ascii="Roboto" w:hAnsi="Roboto"/>
+          <w:sz w:val="30"/>
+          <w:szCs w:val="30"/>
+        </w:rPr>
+        <w:t>When adding multiple </w:t>
+      </w:r>
+      <w:r>
+        <w:rPr>
+          <w:rStyle w:val="HTMLCode"/>
+          <w:rFonts w:ascii="Consolas" w:hAnsi="Consolas"/>
+          <w:bdr w:val="single" w:sz="6" w:space="0" w:color="808386" w:frame="1"/>
+          <w:shd w:val="clear" w:color="auto" w:fill="F5F5F5"/>
+        </w:rPr>
+        <w:t>&lt;script /&gt;</w:t>
+      </w:r>
+      <w:r>
+        <w:rPr>
+          <w:rFonts w:ascii="Roboto" w:hAnsi="Roboto"/>
+          <w:sz w:val="30"/>
+          <w:szCs w:val="30"/>
+        </w:rPr>
+        <w:t> links to a webpage, the order matters. The order we link our files will be the order they are executed. If we link app.js before data.js, then the app will try to build the table before the data has loaded. This will generate an error and break the table.</w:t>
+      </w:r>
+    </w:p>
+    <w:p>
+      <w:pPr>
+        <w:pStyle w:val="NormalWeb"/>
+        <w:spacing w:before="375" w:beforeAutospacing="0" w:after="375" w:afterAutospacing="0"/>
+        <w:rPr>
+          <w:rFonts w:ascii="Roboto" w:hAnsi="Roboto"/>
+          <w:color w:val="2B2B2B"/>
+          <w:sz w:val="30"/>
+          <w:szCs w:val="30"/>
+        </w:rPr>
+      </w:pPr>
+      <w:r>
+        <w:rPr>
+          <w:rFonts w:ascii="Roboto" w:hAnsi="Roboto"/>
+          <w:color w:val="2B2B2B"/>
+          <w:sz w:val="30"/>
+          <w:szCs w:val="30"/>
+        </w:rPr>
+        <w:t>At the bottom of the page, under the last </w:t>
+      </w:r>
+      <w:r>
+        <w:rPr>
+          <w:rStyle w:val="HTMLCode"/>
+          <w:rFonts w:ascii="Consolas" w:hAnsi="Consolas"/>
+          <w:color w:val="2B2B2B"/>
+          <w:bdr w:val="single" w:sz="6" w:space="0" w:color="808386" w:frame="1"/>
+          <w:shd w:val="clear" w:color="auto" w:fill="F5F5F5"/>
+        </w:rPr>
+        <w:t>&lt;div /&gt;</w:t>
+      </w:r>
+      <w:r>
+        <w:rPr>
+          <w:rFonts w:ascii="Roboto" w:hAnsi="Roboto"/>
+          <w:color w:val="2B2B2B"/>
+          <w:sz w:val="30"/>
+          <w:szCs w:val="30"/>
+        </w:rPr>
+        <w:t> tag, we will need to add our scripts. There are three we need to include, in the following order:</w:t>
+      </w:r>
+    </w:p>
+    <w:p>
+      <w:pPr>
+        <w:numPr>
+          <w:ilvl w:val="0"/>
+          <w:numId w:val="17"/>
+        </w:numPr>
+        <w:spacing w:before="100" w:beforeAutospacing="1" w:after="120" w:line="360" w:lineRule="atLeast"/>
+        <w:rPr>
+          <w:rFonts w:ascii="Roboto" w:hAnsi="Roboto"/>
+          <w:color w:val="2B2B2B"/>
+          <w:sz w:val="30"/>
+          <w:szCs w:val="30"/>
+        </w:rPr>
+      </w:pPr>
+      <w:r>
+        <w:rPr>
+          <w:rFonts w:ascii="Roboto" w:hAnsi="Roboto"/>
+          <w:color w:val="2B2B2B"/>
+          <w:sz w:val="30"/>
+          <w:szCs w:val="30"/>
+        </w:rPr>
+        <w:t>A link to a D3.js CDN</w:t>
+      </w:r>
+    </w:p>
+    <w:p>
+      <w:pPr>
+        <w:numPr>
+          <w:ilvl w:val="0"/>
+          <w:numId w:val="17"/>
+        </w:numPr>
+        <w:spacing w:before="100" w:beforeAutospacing="1" w:after="120" w:line="360" w:lineRule="atLeast"/>
+        <w:rPr>
+          <w:rFonts w:ascii="Roboto" w:hAnsi="Roboto"/>
+          <w:color w:val="2B2B2B"/>
+          <w:sz w:val="30"/>
+          <w:szCs w:val="30"/>
+        </w:rPr>
+      </w:pPr>
+      <w:r>
+        <w:rPr>
+          <w:rFonts w:ascii="Roboto" w:hAnsi="Roboto"/>
+          <w:color w:val="2B2B2B"/>
+          <w:sz w:val="30"/>
+          <w:szCs w:val="30"/>
+        </w:rPr>
+        <w:lastRenderedPageBreak/>
+        <w:t>The file path to data.js</w:t>
+      </w:r>
+    </w:p>
+    <w:p>
+      <w:pPr>
+        <w:numPr>
+          <w:ilvl w:val="0"/>
+          <w:numId w:val="17"/>
+        </w:numPr>
+        <w:spacing w:before="100" w:beforeAutospacing="1" w:after="100" w:afterAutospacing="1" w:line="360" w:lineRule="atLeast"/>
+        <w:rPr>
+          <w:rFonts w:ascii="Roboto" w:hAnsi="Roboto"/>
+          <w:color w:val="2B2B2B"/>
+          <w:sz w:val="30"/>
+          <w:szCs w:val="30"/>
+        </w:rPr>
+      </w:pPr>
+      <w:r>
+        <w:rPr>
+          <w:rFonts w:ascii="Roboto" w:hAnsi="Roboto"/>
+          <w:color w:val="2B2B2B"/>
+          <w:sz w:val="30"/>
+          <w:szCs w:val="30"/>
+        </w:rPr>
+        <w:t>The file path to app.js</w:t>
+      </w:r>
+    </w:p>
+    <w:p>
+      <w:pPr>
+        <w:pStyle w:val="NormalWeb"/>
+        <w:spacing w:before="375" w:beforeAutospacing="0" w:after="375" w:afterAutospacing="0"/>
+        <w:rPr>
+          <w:rFonts w:ascii="Roboto" w:hAnsi="Roboto"/>
+          <w:color w:val="2B2B2B"/>
+          <w:sz w:val="30"/>
+          <w:szCs w:val="30"/>
+        </w:rPr>
+      </w:pPr>
+      <w:r>
+        <w:rPr>
+          <w:rFonts w:ascii="Roboto" w:hAnsi="Roboto"/>
+          <w:color w:val="2B2B2B"/>
+          <w:sz w:val="30"/>
+          <w:szCs w:val="30"/>
+        </w:rPr>
+        <w:t>These will each be added via a script tag. Let's add them now.</w:t>
+      </w:r>
+    </w:p>
+    <w:p>
+      <w:pPr>
+        <w:pStyle w:val="HTMLPreformatted"/>
+        <w:pBdr>
+          <w:top w:val="single" w:sz="6" w:space="7" w:color="808386"/>
+          <w:left w:val="single" w:sz="6" w:space="7" w:color="808386"/>
+          <w:bottom w:val="single" w:sz="6" w:space="7" w:color="808386"/>
+          <w:right w:val="single" w:sz="6" w:space="7" w:color="808386"/>
+        </w:pBdr>
+        <w:shd w:val="clear" w:color="auto" w:fill="F5F2F0"/>
+        <w:rPr>
+          <w:rStyle w:val="HTMLCode"/>
+          <w:rFonts w:ascii="Consolas" w:hAnsi="Consolas"/>
+          <w:color w:val="000000"/>
+          <w:bdr w:val="none" w:sz="0" w:space="0" w:color="auto" w:frame="1"/>
+        </w:rPr>
+      </w:pPr>
+      <w:r>
+        <w:rPr>
+          <w:rStyle w:val="sr-only"/>
+          <w:rFonts w:ascii="Source Code Pro" w:hAnsi="Source Code Pro"/>
+          <w:color w:val="000000"/>
+          <w:bdr w:val="none" w:sz="0" w:space="0" w:color="auto" w:frame="1"/>
+        </w:rPr>
+        <w:t>Start of code snippet</w:t>
+      </w:r>
+      <w:r>
+        <w:rPr>
+          <w:rStyle w:val="HTMLCode"/>
+          <w:rFonts w:ascii="Consolas" w:hAnsi="Consolas"/>
+          <w:color w:val="000000"/>
+          <w:bdr w:val="none" w:sz="0" w:space="0" w:color="auto" w:frame="1"/>
+        </w:rPr>
+        <w:t xml:space="preserve">  </w:t>
+      </w:r>
+      <w:r>
+        <w:rPr>
+          <w:rStyle w:val="token"/>
+          <w:rFonts w:ascii="Consolas" w:eastAsiaTheme="majorEastAsia" w:hAnsi="Consolas"/>
+          <w:color w:val="990055"/>
+          <w:bdr w:val="none" w:sz="0" w:space="0" w:color="auto" w:frame="1"/>
+        </w:rPr>
+        <w:t xml:space="preserve">&lt;script </w:t>
+      </w:r>
+      <w:r>
+        <w:rPr>
+          <w:rStyle w:val="token"/>
+          <w:rFonts w:ascii="Consolas" w:eastAsiaTheme="majorEastAsia" w:hAnsi="Consolas"/>
+          <w:color w:val="365200"/>
+          <w:bdr w:val="none" w:sz="0" w:space="0" w:color="auto" w:frame="1"/>
+        </w:rPr>
+        <w:t>src</w:t>
+      </w:r>
+      <w:r>
+        <w:rPr>
+          <w:rStyle w:val="token"/>
+          <w:rFonts w:ascii="Consolas" w:eastAsiaTheme="majorEastAsia" w:hAnsi="Consolas"/>
+          <w:color w:val="005275"/>
+          <w:bdr w:val="none" w:sz="0" w:space="0" w:color="auto" w:frame="1"/>
+        </w:rPr>
+        <w:t>="https://cdnjs.cloudflare.com/ajax/libs/d3/4.11.0/d3.js"</w:t>
+      </w:r>
+      <w:r>
+        <w:rPr>
+          <w:rStyle w:val="token"/>
+          <w:rFonts w:ascii="Consolas" w:eastAsiaTheme="majorEastAsia" w:hAnsi="Consolas"/>
+          <w:color w:val="990055"/>
+          <w:bdr w:val="none" w:sz="0" w:space="0" w:color="auto" w:frame="1"/>
+        </w:rPr>
+        <w:t>&gt;&lt;/script&gt;</w:t>
+      </w:r>
+    </w:p>
+    <w:p>
+      <w:pPr>
+        <w:pStyle w:val="HTMLPreformatted"/>
+        <w:pBdr>
+          <w:top w:val="single" w:sz="6" w:space="7" w:color="808386"/>
+          <w:left w:val="single" w:sz="6" w:space="7" w:color="808386"/>
+          <w:bottom w:val="single" w:sz="6" w:space="7" w:color="808386"/>
+          <w:right w:val="single" w:sz="6" w:space="7" w:color="808386"/>
+        </w:pBdr>
+        <w:shd w:val="clear" w:color="auto" w:fill="F5F2F0"/>
+        <w:rPr>
+          <w:rStyle w:val="HTMLCode"/>
+          <w:rFonts w:ascii="Consolas" w:hAnsi="Consolas"/>
+          <w:color w:val="000000"/>
+          <w:bdr w:val="none" w:sz="0" w:space="0" w:color="auto" w:frame="1"/>
+        </w:rPr>
+      </w:pPr>
+      <w:r>
+        <w:rPr>
+          <w:rStyle w:val="HTMLCode"/>
+          <w:rFonts w:ascii="Consolas" w:hAnsi="Consolas"/>
+          <w:color w:val="000000"/>
+          <w:bdr w:val="none" w:sz="0" w:space="0" w:color="auto" w:frame="1"/>
+        </w:rPr>
+        <w:t xml:space="preserve">  </w:t>
+      </w:r>
+      <w:r>
+        <w:rPr>
+          <w:rStyle w:val="token"/>
+          <w:rFonts w:ascii="Consolas" w:eastAsiaTheme="majorEastAsia" w:hAnsi="Consolas"/>
+          <w:color w:val="990055"/>
+          <w:bdr w:val="none" w:sz="0" w:space="0" w:color="auto" w:frame="1"/>
+        </w:rPr>
+        <w:t xml:space="preserve">&lt;script </w:t>
+      </w:r>
+      <w:proofErr w:type="spellStart"/>
+      <w:r>
+        <w:rPr>
+          <w:rStyle w:val="token"/>
+          <w:rFonts w:ascii="Consolas" w:eastAsiaTheme="majorEastAsia" w:hAnsi="Consolas"/>
+          <w:color w:val="365200"/>
+          <w:bdr w:val="none" w:sz="0" w:space="0" w:color="auto" w:frame="1"/>
+        </w:rPr>
+        <w:t>src</w:t>
+      </w:r>
+      <w:proofErr w:type="spellEnd"/>
+      <w:r>
+        <w:rPr>
+          <w:rStyle w:val="token"/>
+          <w:rFonts w:ascii="Consolas" w:eastAsiaTheme="majorEastAsia" w:hAnsi="Consolas"/>
+          <w:color w:val="005275"/>
+          <w:bdr w:val="none" w:sz="0" w:space="0" w:color="auto" w:frame="1"/>
+        </w:rPr>
+        <w:t>="static/</w:t>
+      </w:r>
+      <w:proofErr w:type="spellStart"/>
+      <w:r>
+        <w:rPr>
+          <w:rStyle w:val="token"/>
+          <w:rFonts w:ascii="Consolas" w:eastAsiaTheme="majorEastAsia" w:hAnsi="Consolas"/>
+          <w:color w:val="005275"/>
+          <w:bdr w:val="none" w:sz="0" w:space="0" w:color="auto" w:frame="1"/>
+        </w:rPr>
+        <w:t>js</w:t>
+      </w:r>
+      <w:proofErr w:type="spellEnd"/>
+      <w:r>
+        <w:rPr>
+          <w:rStyle w:val="token"/>
+          <w:rFonts w:ascii="Consolas" w:eastAsiaTheme="majorEastAsia" w:hAnsi="Consolas"/>
+          <w:color w:val="005275"/>
+          <w:bdr w:val="none" w:sz="0" w:space="0" w:color="auto" w:frame="1"/>
+        </w:rPr>
+        <w:t>/data.js"</w:t>
+      </w:r>
+      <w:r>
+        <w:rPr>
+          <w:rStyle w:val="token"/>
+          <w:rFonts w:ascii="Consolas" w:eastAsiaTheme="majorEastAsia" w:hAnsi="Consolas"/>
+          <w:color w:val="990055"/>
+          <w:bdr w:val="none" w:sz="0" w:space="0" w:color="auto" w:frame="1"/>
+        </w:rPr>
+        <w:t>&gt;&lt;/script&gt;</w:t>
+      </w:r>
+    </w:p>
+    <w:p>
+      <w:pPr>
+        <w:pStyle w:val="HTMLPreformatted"/>
+        <w:pBdr>
+          <w:top w:val="single" w:sz="6" w:space="7" w:color="808386"/>
+          <w:left w:val="single" w:sz="6" w:space="7" w:color="808386"/>
+          <w:bottom w:val="single" w:sz="6" w:space="7" w:color="808386"/>
+          <w:right w:val="single" w:sz="6" w:space="7" w:color="808386"/>
+        </w:pBdr>
+        <w:shd w:val="clear" w:color="auto" w:fill="F5F2F0"/>
+        <w:rPr>
+          <w:rFonts w:ascii="Source Code Pro" w:hAnsi="Source Code Pro"/>
+          <w:color w:val="000000"/>
+        </w:rPr>
+      </w:pPr>
+      <w:r>
+        <w:rPr>
+          <w:rStyle w:val="HTMLCode"/>
+          <w:rFonts w:ascii="Consolas" w:hAnsi="Consolas"/>
+          <w:color w:val="000000"/>
+          <w:bdr w:val="none" w:sz="0" w:space="0" w:color="auto" w:frame="1"/>
+        </w:rPr>
+        <w:t xml:space="preserve">  </w:t>
+      </w:r>
+      <w:r>
+        <w:rPr>
+          <w:rStyle w:val="token"/>
+          <w:rFonts w:ascii="Consolas" w:eastAsiaTheme="majorEastAsia" w:hAnsi="Consolas"/>
+          <w:color w:val="990055"/>
+          <w:bdr w:val="none" w:sz="0" w:space="0" w:color="auto" w:frame="1"/>
+        </w:rPr>
+        <w:t xml:space="preserve">&lt;script </w:t>
+      </w:r>
+      <w:proofErr w:type="spellStart"/>
+      <w:r>
+        <w:rPr>
+          <w:rStyle w:val="token"/>
+          <w:rFonts w:ascii="Consolas" w:eastAsiaTheme="majorEastAsia" w:hAnsi="Consolas"/>
+          <w:color w:val="365200"/>
+          <w:bdr w:val="none" w:sz="0" w:space="0" w:color="auto" w:frame="1"/>
+        </w:rPr>
+        <w:t>src</w:t>
+      </w:r>
+      <w:proofErr w:type="spellEnd"/>
+      <w:r>
+        <w:rPr>
+          <w:rStyle w:val="token"/>
+          <w:rFonts w:ascii="Consolas" w:eastAsiaTheme="majorEastAsia" w:hAnsi="Consolas"/>
+          <w:color w:val="005275"/>
+          <w:bdr w:val="none" w:sz="0" w:space="0" w:color="auto" w:frame="1"/>
+        </w:rPr>
+        <w:t>="static/</w:t>
+      </w:r>
+      <w:proofErr w:type="spellStart"/>
+      <w:r>
+        <w:rPr>
+          <w:rStyle w:val="token"/>
+          <w:rFonts w:ascii="Consolas" w:eastAsiaTheme="majorEastAsia" w:hAnsi="Consolas"/>
+          <w:color w:val="005275"/>
+          <w:bdr w:val="none" w:sz="0" w:space="0" w:color="auto" w:frame="1"/>
+        </w:rPr>
+        <w:t>js</w:t>
+      </w:r>
+      <w:proofErr w:type="spellEnd"/>
+      <w:r>
+        <w:rPr>
+          <w:rStyle w:val="token"/>
+          <w:rFonts w:ascii="Consolas" w:eastAsiaTheme="majorEastAsia" w:hAnsi="Consolas"/>
+          <w:color w:val="005275"/>
+          <w:bdr w:val="none" w:sz="0" w:space="0" w:color="auto" w:frame="1"/>
+        </w:rPr>
+        <w:t>/app.js"</w:t>
+      </w:r>
+      <w:r>
+        <w:rPr>
+          <w:rStyle w:val="token"/>
+          <w:rFonts w:ascii="Consolas" w:eastAsiaTheme="majorEastAsia" w:hAnsi="Consolas"/>
+          <w:color w:val="990055"/>
+          <w:bdr w:val="none" w:sz="0" w:space="0" w:color="auto" w:frame="1"/>
+        </w:rPr>
+        <w:t>&gt;&lt;/script&gt;</w:t>
+      </w:r>
+      <w:r>
+        <w:rPr>
+          <w:rStyle w:val="sr-only"/>
+          <w:rFonts w:ascii="Source Code Pro" w:hAnsi="Source Code Pro"/>
+          <w:color w:val="000000"/>
+          <w:bdr w:val="none" w:sz="0" w:space="0" w:color="auto" w:frame="1"/>
+        </w:rPr>
+        <w:t>End of code snippet</w:t>
+      </w:r>
+    </w:p>
+    <w:p>
+      <w:pPr>
+        <w:pStyle w:val="NormalWeb"/>
+        <w:spacing w:before="375" w:beforeAutospacing="0" w:after="375" w:afterAutospacing="0"/>
+        <w:rPr>
+          <w:rFonts w:ascii="Roboto" w:hAnsi="Roboto"/>
+          <w:color w:val="2B2B2B"/>
+          <w:sz w:val="30"/>
+          <w:szCs w:val="30"/>
+        </w:rPr>
+      </w:pPr>
+      <w:r>
+        <w:rPr>
+          <w:rFonts w:ascii="Roboto" w:hAnsi="Roboto"/>
+          <w:color w:val="2B2B2B"/>
+          <w:sz w:val="30"/>
+          <w:szCs w:val="30"/>
+        </w:rPr>
+        <w:t>Adding the link to D3.js allows the library to "listen" in on our code, or react to user input. For example, if we did not add this link, our </w:t>
+      </w:r>
+      <w:r>
+        <w:rPr>
+          <w:rStyle w:val="HTMLCode"/>
+          <w:rFonts w:ascii="Consolas" w:hAnsi="Consolas"/>
+          <w:color w:val="2B2B2B"/>
+          <w:bdr w:val="single" w:sz="6" w:space="0" w:color="808386" w:frame="1"/>
+          <w:shd w:val="clear" w:color="auto" w:fill="F5F5F5"/>
+        </w:rPr>
+        <w:t>d3.select</w:t>
+      </w:r>
+      <w:r>
+        <w:rPr>
+          <w:rFonts w:ascii="Roboto" w:hAnsi="Roboto"/>
+          <w:color w:val="2B2B2B"/>
+          <w:sz w:val="30"/>
+          <w:szCs w:val="30"/>
+        </w:rPr>
+        <w:t> section of code in </w:t>
+      </w:r>
+      <w:r>
+        <w:rPr>
+          <w:rStyle w:val="HTMLCode"/>
+          <w:rFonts w:ascii="Consolas" w:hAnsi="Consolas"/>
+          <w:color w:val="2B2B2B"/>
+          <w:bdr w:val="single" w:sz="6" w:space="0" w:color="808386" w:frame="1"/>
+          <w:shd w:val="clear" w:color="auto" w:fill="F5F5F5"/>
+        </w:rPr>
+        <w:t>app.js</w:t>
+      </w:r>
+      <w:r>
+        <w:rPr>
+          <w:rFonts w:ascii="Roboto" w:hAnsi="Roboto"/>
+          <w:color w:val="2B2B2B"/>
+          <w:sz w:val="30"/>
+          <w:szCs w:val="30"/>
+        </w:rPr>
+        <w:t> wouldn't know where to insert data.</w:t>
+      </w:r>
+    </w:p>
+    <w:p>
+      <w:pPr>
+        <w:pStyle w:val="NormalWeb"/>
+        <w:spacing w:before="375" w:beforeAutospacing="0" w:after="375" w:afterAutospacing="0"/>
+        <w:rPr>
+          <w:rFonts w:ascii="Roboto" w:hAnsi="Roboto"/>
+          <w:color w:val="2B2B2B"/>
+          <w:sz w:val="30"/>
+          <w:szCs w:val="30"/>
+        </w:rPr>
+      </w:pPr>
+      <w:r>
+        <w:rPr>
+          <w:rFonts w:ascii="Roboto" w:hAnsi="Roboto"/>
+          <w:color w:val="2B2B2B"/>
+          <w:sz w:val="30"/>
+          <w:szCs w:val="30"/>
+        </w:rPr>
+        <w:t>We linked to</w:t>
+      </w:r>
+      <w:r>
+        <w:rPr>
+          <w:rStyle w:val="HTMLCode"/>
+          <w:rFonts w:ascii="Consolas" w:hAnsi="Consolas"/>
+          <w:color w:val="2B2B2B"/>
+          <w:bdr w:val="single" w:sz="6" w:space="0" w:color="808386" w:frame="1"/>
+          <w:shd w:val="clear" w:color="auto" w:fill="F5F5F5"/>
+        </w:rPr>
+        <w:t>data.js</w:t>
+      </w:r>
+      <w:r>
+        <w:rPr>
+          <w:rFonts w:ascii="Roboto" w:hAnsi="Roboto"/>
+          <w:color w:val="2B2B2B"/>
+          <w:sz w:val="30"/>
+          <w:szCs w:val="30"/>
+        </w:rPr>
+        <w:t> next because the UFO sightings data needs to be loaded before it can be accessed, as we do in the </w:t>
+      </w:r>
+      <w:r>
+        <w:rPr>
+          <w:rStyle w:val="HTMLCode"/>
+          <w:rFonts w:ascii="Consolas" w:hAnsi="Consolas"/>
+          <w:color w:val="2B2B2B"/>
+          <w:bdr w:val="single" w:sz="6" w:space="0" w:color="808386" w:frame="1"/>
+          <w:shd w:val="clear" w:color="auto" w:fill="F5F5F5"/>
+        </w:rPr>
+        <w:t>app.js</w:t>
+      </w:r>
+      <w:r>
+        <w:rPr>
+          <w:rFonts w:ascii="Roboto" w:hAnsi="Roboto"/>
+          <w:color w:val="2B2B2B"/>
+          <w:sz w:val="30"/>
+          <w:szCs w:val="30"/>
+        </w:rPr>
+        <w:t> script.</w:t>
+      </w:r>
+    </w:p>
+    <w:p>
+      <w:pPr>
+        <w:pStyle w:val="NormalWeb"/>
+        <w:spacing w:before="375" w:beforeAutospacing="0" w:after="375" w:afterAutospacing="0"/>
+        <w:rPr>
+          <w:rFonts w:ascii="Roboto" w:hAnsi="Roboto"/>
+          <w:color w:val="2B2B2B"/>
+          <w:sz w:val="30"/>
+          <w:szCs w:val="30"/>
+        </w:rPr>
+      </w:pPr>
+      <w:r>
+        <w:rPr>
+          <w:rFonts w:ascii="Roboto" w:hAnsi="Roboto"/>
+          <w:color w:val="2B2B2B"/>
+          <w:sz w:val="30"/>
+          <w:szCs w:val="30"/>
+        </w:rPr>
+        <w:t>Once the file has been saved, return to the page you opened in your browser and refresh it. The table should now be filled to the brim with UFO sightings data. Even better, the filter button should work as intended.</w:t>
+      </w:r>
+    </w:p>
+    <w:p>
+      <w:pPr>
+        <w:pStyle w:val="NormalWeb"/>
+        <w:spacing w:before="375" w:beforeAutospacing="0" w:after="375" w:afterAutospacing="0"/>
+        <w:rPr>
+          <w:rFonts w:ascii="Roboto" w:hAnsi="Roboto"/>
+          <w:color w:val="2B2B2B"/>
+          <w:sz w:val="30"/>
+          <w:szCs w:val="30"/>
+        </w:rPr>
+      </w:pPr>
+      <w:r>
+        <w:rPr>
+          <w:noProof/>
+        </w:rPr>
+        <w:lastRenderedPageBreak/>
+        <w:t xml:space="preserve"> </w:t>
+      </w:r>
+      <w:r>
+        <w:rPr>
+          <w:rFonts w:ascii="Roboto" w:hAnsi="Roboto"/>
+          <w:color w:val="2B2B2B"/>
+          <w:sz w:val="30"/>
+          <w:szCs w:val="30"/>
+        </w:rPr>
+        <w:drawing>
+          <wp:inline distT="0" distB="0" distL="0" distR="0" wp14:anchorId="35DA80D9" wp14:editId="6C66AED4">
+            <wp:extent cx="5943600" cy="3342005"/>
+            <wp:effectExtent l="0" t="0" r="0" b="0"/>
+            <wp:docPr id="21" name="Picture 21"/>
+            <wp:cNvGraphicFramePr>
+              <a:graphicFrameLocks xmlns:a="http://schemas.openxmlformats.org/drawingml/2006/main" noChangeAspect="1"/>
+            </wp:cNvGraphicFramePr>
+            <a:graphic xmlns:a="http://schemas.openxmlformats.org/drawingml/2006/main">
+              <a:graphicData uri="http://schemas.openxmlformats.org/drawingml/2006/picture">
+                <pic:pic xmlns:pic="http://schemas.openxmlformats.org/drawingml/2006/picture">
+                  <pic:nvPicPr>
+                    <pic:cNvPr id="1" name=""/>
+                    <pic:cNvPicPr/>
+                  </pic:nvPicPr>
+                  <pic:blipFill>
+                    <a:blip r:embed="rId20"/>
+                    <a:stretch>
+                      <a:fillRect/>
+                    </a:stretch>
+                  </pic:blipFill>
+                  <pic:spPr>
+                    <a:xfrm>
+                      <a:off x="0" y="0"/>
+                      <a:ext cx="5943600" cy="3342005"/>
+                    </a:xfrm>
+                    <a:prstGeom prst="rect">
+                      <a:avLst/>
+                    </a:prstGeom>
+                  </pic:spPr>
+                </pic:pic>
+              </a:graphicData>
+            </a:graphic>
+          </wp:inline>
+        </w:drawing>
       </w:r>
     </w:p>
     <w:p>
@@ -38829,6 +38687,119 @@
 <file path=word/numbering.xml><?xml version="1.0" encoding="utf-8"?>
 <w:numbering xmlns:wpc="http://schemas.microsoft.com/office/word/2010/wordprocessingCanvas" xmlns:cx="http://schemas.microsoft.com/office/drawing/2014/chartex" xmlns:cx1="http://schemas.microsoft.com/office/drawing/2015/9/8/chartex" xmlns:cx2="http://schemas.microsoft.com/office/drawing/2015/10/21/chartex" xmlns:cx3="http://schemas.microsoft.com/office/drawing/2016/5/9/chartex" xmlns:cx4="http://schemas.microsoft.com/office/drawing/2016/5/10/chartex" xmlns:cx5="http://schemas.microsoft.com/office/drawing/2016/5/11/chartex" xmlns:cx6="http://schemas.microsoft.com/office/drawing/2016/5/12/chartex" xmlns:cx7="http://schemas.microsoft.com/office/drawing/2016/5/13/chartex" xmlns:cx8="http://schemas.microsoft.com/office/drawing/2016/5/14/chartex" xmlns:mc="http://schemas.openxmlformats.org/markup-compatibility/2006" xmlns:aink="http://schemas.microsoft.com/office/drawing/2016/ink" xmlns:am3d="http://schemas.microsoft.com/office/drawing/2017/model3d" xmlns:o="urn:schemas-microsoft-com:office:office" xmlns:r="http://schemas.openxmlformats.org/officeDocument/2006/relationships" xmlns:m="http://schemas.openxmlformats.org/officeDocument/2006/math" xmlns:v="urn:schemas-microsoft-com:vml" xmlns:wp14="http://schemas.microsoft.com/office/word/2010/wordprocessingDrawing" xmlns:wp="http://schemas.openxmlformats.org/drawingml/2006/wordprocessingDrawing" xmlns:w10="urn:schemas-microsoft-com:office:word" xmlns:w="http://schemas.openxmlformats.org/wordprocessingml/2006/main" xmlns:w14="http://schemas.microsoft.com/office/word/2010/wordml" xmlns:w15="http://schemas.microsoft.com/office/word/2012/wordml" xmlns:w16cex="http://schemas.microsoft.com/office/word/2018/wordml/cex" xmlns:w16cid="http://schemas.microsoft.com/office/word/2016/wordml/cid" xmlns:w16="http://schemas.microsoft.com/office/word/2018/wordml" xmlns:w16sdtdh="http://schemas.microsoft.com/office/word/2020/wordml/sdtdatahash" xmlns:w16se="http://schemas.microsoft.com/office/word/2015/wordml/symex" xmlns:wpg="http://schemas.microsoft.com/office/word/2010/wordprocessingGroup" xmlns:wpi="http://schemas.microsoft.com/office/word/2010/wordprocessingInk" xmlns:wne="http://schemas.microsoft.com/office/word/2006/wordml" xmlns:wps="http://schemas.microsoft.com/office/word/2010/wordprocessingShape" mc:Ignorable="w14 w15 w16se w16cid w16 w16cex w16sdtdh wp14">
   <w:abstractNum w:abstractNumId="0" w15:restartNumberingAfterBreak="0">
+    <w:nsid w:val="015E1742"/>
+    <w:multiLevelType w:val="multilevel"/>
+    <w:tmpl w:val="E2183514"/>
+    <w:lvl w:ilvl="0">
+      <w:start w:val="1"/>
+      <w:numFmt w:val="decimal"/>
+      <w:lvlText w:val="%1."/>
+      <w:lvlJc w:val="left"/>
+      <w:pPr>
+        <w:tabs>
+          <w:tab w:val="num" w:pos="720"/>
+        </w:tabs>
+        <w:ind w:left="720" w:hanging="360"/>
+      </w:pPr>
+    </w:lvl>
+    <w:lvl w:ilvl="1" w:tentative="1">
+      <w:start w:val="1"/>
+      <w:numFmt w:val="decimal"/>
+      <w:lvlText w:val="%2."/>
+      <w:lvlJc w:val="left"/>
+      <w:pPr>
+        <w:tabs>
+          <w:tab w:val="num" w:pos="1440"/>
+        </w:tabs>
+        <w:ind w:left="1440" w:hanging="360"/>
+      </w:pPr>
+    </w:lvl>
+    <w:lvl w:ilvl="2" w:tentative="1">
+      <w:start w:val="1"/>
+      <w:numFmt w:val="decimal"/>
+      <w:lvlText w:val="%3."/>
+      <w:lvlJc w:val="left"/>
+      <w:pPr>
+        <w:tabs>
+          <w:tab w:val="num" w:pos="2160"/>
+        </w:tabs>
+        <w:ind w:left="2160" w:hanging="360"/>
+      </w:pPr>
+    </w:lvl>
+    <w:lvl w:ilvl="3" w:tentative="1">
+      <w:start w:val="1"/>
+      <w:numFmt w:val="decimal"/>
+      <w:lvlText w:val="%4."/>
+      <w:lvlJc w:val="left"/>
+      <w:pPr>
+        <w:tabs>
+          <w:tab w:val="num" w:pos="2880"/>
+        </w:tabs>
+        <w:ind w:left="2880" w:hanging="360"/>
+      </w:pPr>
+    </w:lvl>
+    <w:lvl w:ilvl="4" w:tentative="1">
+      <w:start w:val="1"/>
+      <w:numFmt w:val="decimal"/>
+      <w:lvlText w:val="%5."/>
+      <w:lvlJc w:val="left"/>
+      <w:pPr>
+        <w:tabs>
+          <w:tab w:val="num" w:pos="3600"/>
+        </w:tabs>
+        <w:ind w:left="3600" w:hanging="360"/>
+      </w:pPr>
+    </w:lvl>
+    <w:lvl w:ilvl="5" w:tentative="1">
+      <w:start w:val="1"/>
+      <w:numFmt w:val="decimal"/>
+      <w:lvlText w:val="%6."/>
+      <w:lvlJc w:val="left"/>
+      <w:pPr>
+        <w:tabs>
+          <w:tab w:val="num" w:pos="4320"/>
+        </w:tabs>
+        <w:ind w:left="4320" w:hanging="360"/>
+      </w:pPr>
+    </w:lvl>
+    <w:lvl w:ilvl="6" w:tentative="1">
+      <w:start w:val="1"/>
+      <w:numFmt w:val="decimal"/>
+      <w:lvlText w:val="%7."/>
+      <w:lvlJc w:val="left"/>
+      <w:pPr>
+        <w:tabs>
+          <w:tab w:val="num" w:pos="5040"/>
+        </w:tabs>
+        <w:ind w:left="5040" w:hanging="360"/>
+      </w:pPr>
+    </w:lvl>
+    <w:lvl w:ilvl="7" w:tentative="1">
+      <w:start w:val="1"/>
+      <w:numFmt w:val="decimal"/>
+      <w:lvlText w:val="%8."/>
+      <w:lvlJc w:val="left"/>
+      <w:pPr>
+        <w:tabs>
+          <w:tab w:val="num" w:pos="5760"/>
+        </w:tabs>
+        <w:ind w:left="5760" w:hanging="360"/>
+      </w:pPr>
+    </w:lvl>
+    <w:lvl w:ilvl="8" w:tentative="1">
+      <w:start w:val="1"/>
+      <w:numFmt w:val="decimal"/>
+      <w:lvlText w:val="%9."/>
+      <w:lvlJc w:val="left"/>
+      <w:pPr>
+        <w:tabs>
+          <w:tab w:val="num" w:pos="6480"/>
+        </w:tabs>
+        <w:ind w:left="6480" w:hanging="360"/>
+      </w:pPr>
+    </w:lvl>
+  </w:abstractNum>
+  <w:abstractNum w:abstractNumId="1" w15:restartNumberingAfterBreak="0">
     <w:nsid w:val="026D383A"/>
     <w:multiLevelType w:val="multilevel"/>
     <w:tmpl w:val="8A2418E8"/>
@@ -38941,7 +38912,7 @@
       </w:pPr>
     </w:lvl>
   </w:abstractNum>
-  <w:abstractNum w:abstractNumId="1" w15:restartNumberingAfterBreak="0">
+  <w:abstractNum w:abstractNumId="2" w15:restartNumberingAfterBreak="0">
     <w:nsid w:val="07074097"/>
     <w:multiLevelType w:val="hybridMultilevel"/>
     <w:tmpl w:val="386860C2"/>
@@ -39054,7 +39025,7 @@
       </w:rPr>
     </w:lvl>
   </w:abstractNum>
-  <w:abstractNum w:abstractNumId="2" w15:restartNumberingAfterBreak="0">
+  <w:abstractNum w:abstractNumId="3" w15:restartNumberingAfterBreak="0">
     <w:nsid w:val="10594AC9"/>
     <w:multiLevelType w:val="multilevel"/>
     <w:tmpl w:val="96C21456"/>
@@ -39203,7 +39174,7 @@
       </w:rPr>
     </w:lvl>
   </w:abstractNum>
-  <w:abstractNum w:abstractNumId="3" w15:restartNumberingAfterBreak="0">
+  <w:abstractNum w:abstractNumId="4" w15:restartNumberingAfterBreak="0">
     <w:nsid w:val="259D2099"/>
     <w:multiLevelType w:val="multilevel"/>
     <w:tmpl w:val="A2483FB6"/>
@@ -39352,7 +39323,7 @@
       </w:rPr>
     </w:lvl>
   </w:abstractNum>
-  <w:abstractNum w:abstractNumId="4" w15:restartNumberingAfterBreak="0">
+  <w:abstractNum w:abstractNumId="5" w15:restartNumberingAfterBreak="0">
     <w:nsid w:val="26DF7186"/>
     <w:multiLevelType w:val="multilevel"/>
     <w:tmpl w:val="F7844E4C"/>
@@ -39501,7 +39472,7 @@
       </w:rPr>
     </w:lvl>
   </w:abstractNum>
-  <w:abstractNum w:abstractNumId="5" w15:restartNumberingAfterBreak="0">
+  <w:abstractNum w:abstractNumId="6" w15:restartNumberingAfterBreak="0">
     <w:nsid w:val="31345B90"/>
     <w:multiLevelType w:val="multilevel"/>
     <w:tmpl w:val="DE04CF9C"/>
@@ -39614,7 +39585,7 @@
       </w:pPr>
     </w:lvl>
   </w:abstractNum>
-  <w:abstractNum w:abstractNumId="6" w15:restartNumberingAfterBreak="0">
+  <w:abstractNum w:abstractNumId="7" w15:restartNumberingAfterBreak="0">
     <w:nsid w:val="4D5B4E8D"/>
     <w:multiLevelType w:val="multilevel"/>
     <w:tmpl w:val="731EB740"/>
@@ -39763,7 +39734,7 @@
       </w:rPr>
     </w:lvl>
   </w:abstractNum>
-  <w:abstractNum w:abstractNumId="7" w15:restartNumberingAfterBreak="0">
+  <w:abstractNum w:abstractNumId="8" w15:restartNumberingAfterBreak="0">
     <w:nsid w:val="515324CA"/>
     <w:multiLevelType w:val="multilevel"/>
     <w:tmpl w:val="141A7316"/>
@@ -39912,7 +39883,7 @@
       </w:rPr>
     </w:lvl>
   </w:abstractNum>
-  <w:abstractNum w:abstractNumId="8" w15:restartNumberingAfterBreak="0">
+  <w:abstractNum w:abstractNumId="9" w15:restartNumberingAfterBreak="0">
     <w:nsid w:val="5648554C"/>
     <w:multiLevelType w:val="multilevel"/>
     <w:tmpl w:val="113A3742"/>
@@ -40025,7 +39996,7 @@
       </w:pPr>
     </w:lvl>
   </w:abstractNum>
-  <w:abstractNum w:abstractNumId="9" w15:restartNumberingAfterBreak="0">
+  <w:abstractNum w:abstractNumId="10" w15:restartNumberingAfterBreak="0">
     <w:nsid w:val="58E344A6"/>
     <w:multiLevelType w:val="multilevel"/>
     <w:tmpl w:val="9D6E1C40"/>
@@ -40174,7 +40145,7 @@
       </w:rPr>
     </w:lvl>
   </w:abstractNum>
-  <w:abstractNum w:abstractNumId="10" w15:restartNumberingAfterBreak="0">
+  <w:abstractNum w:abstractNumId="11" w15:restartNumberingAfterBreak="0">
     <w:nsid w:val="65A110D1"/>
     <w:multiLevelType w:val="multilevel"/>
     <w:tmpl w:val="91F4E726"/>
@@ -40287,7 +40258,7 @@
       </w:pPr>
     </w:lvl>
   </w:abstractNum>
-  <w:abstractNum w:abstractNumId="11" w15:restartNumberingAfterBreak="0">
+  <w:abstractNum w:abstractNumId="12" w15:restartNumberingAfterBreak="0">
     <w:nsid w:val="664C40D6"/>
     <w:multiLevelType w:val="multilevel"/>
     <w:tmpl w:val="145ED6E8"/>
@@ -40436,7 +40407,7 @@
       </w:rPr>
     </w:lvl>
   </w:abstractNum>
-  <w:abstractNum w:abstractNumId="12" w15:restartNumberingAfterBreak="0">
+  <w:abstractNum w:abstractNumId="13" w15:restartNumberingAfterBreak="0">
     <w:nsid w:val="67F45081"/>
     <w:multiLevelType w:val="multilevel"/>
     <w:tmpl w:val="59BABFCE"/>
@@ -40549,7 +40520,7 @@
       </w:pPr>
     </w:lvl>
   </w:abstractNum>
-  <w:abstractNum w:abstractNumId="13" w15:restartNumberingAfterBreak="0">
+  <w:abstractNum w:abstractNumId="14" w15:restartNumberingAfterBreak="0">
     <w:nsid w:val="773631CF"/>
     <w:multiLevelType w:val="multilevel"/>
     <w:tmpl w:val="1248CB28"/>
@@ -40674,7 +40645,7 @@
       </w:pPr>
     </w:lvl>
   </w:abstractNum>
-  <w:abstractNum w:abstractNumId="14" w15:restartNumberingAfterBreak="0">
+  <w:abstractNum w:abstractNumId="15" w15:restartNumberingAfterBreak="0">
     <w:nsid w:val="7BCC095F"/>
     <w:multiLevelType w:val="multilevel"/>
     <w:tmpl w:val="8AC66C1A"/>
@@ -40823,7 +40794,7 @@
       </w:rPr>
     </w:lvl>
   </w:abstractNum>
-  <w:abstractNum w:abstractNumId="15" w15:restartNumberingAfterBreak="0">
+  <w:abstractNum w:abstractNumId="16" w15:restartNumberingAfterBreak="0">
     <w:nsid w:val="7E77020E"/>
     <w:multiLevelType w:val="multilevel"/>
     <w:tmpl w:val="115C613A"/>
@@ -40937,52 +40908,55 @@
     </w:lvl>
   </w:abstractNum>
   <w:num w:numId="1">
+    <w:abstractNumId w:val="2"/>
+  </w:num>
+  <w:num w:numId="2">
+    <w:abstractNumId w:val="7"/>
+  </w:num>
+  <w:num w:numId="3">
+    <w:abstractNumId w:val="3"/>
+  </w:num>
+  <w:num w:numId="4">
+    <w:abstractNumId w:val="12"/>
+  </w:num>
+  <w:num w:numId="5">
+    <w:abstractNumId w:val="15"/>
+  </w:num>
+  <w:num w:numId="6">
+    <w:abstractNumId w:val="9"/>
+  </w:num>
+  <w:num w:numId="7">
+    <w:abstractNumId w:val="5"/>
+  </w:num>
+  <w:num w:numId="8">
+    <w:abstractNumId w:val="16"/>
+  </w:num>
+  <w:num w:numId="9">
+    <w:abstractNumId w:val="10"/>
+  </w:num>
+  <w:num w:numId="10">
+    <w:abstractNumId w:val="6"/>
+  </w:num>
+  <w:num w:numId="11">
     <w:abstractNumId w:val="1"/>
   </w:num>
-  <w:num w:numId="2">
-    <w:abstractNumId w:val="6"/>
-  </w:num>
-  <w:num w:numId="3">
-    <w:abstractNumId w:val="2"/>
-  </w:num>
-  <w:num w:numId="4">
+  <w:num w:numId="12">
     <w:abstractNumId w:val="11"/>
   </w:num>
-  <w:num w:numId="5">
+  <w:num w:numId="13">
+    <w:abstractNumId w:val="8"/>
+  </w:num>
+  <w:num w:numId="14">
+    <w:abstractNumId w:val="4"/>
+  </w:num>
+  <w:num w:numId="15">
+    <w:abstractNumId w:val="13"/>
+  </w:num>
+  <w:num w:numId="16">
     <w:abstractNumId w:val="14"/>
   </w:num>
-  <w:num w:numId="6">
-    <w:abstractNumId w:val="8"/>
-  </w:num>
-  <w:num w:numId="7">
-    <w:abstractNumId w:val="4"/>
-  </w:num>
-  <w:num w:numId="8">
-    <w:abstractNumId w:val="15"/>
-  </w:num>
-  <w:num w:numId="9">
-    <w:abstractNumId w:val="9"/>
-  </w:num>
-  <w:num w:numId="10">
-    <w:abstractNumId w:val="5"/>
-  </w:num>
-  <w:num w:numId="11">
+  <w:num w:numId="17">
     <w:abstractNumId w:val="0"/>
-  </w:num>
-  <w:num w:numId="12">
-    <w:abstractNumId w:val="10"/>
-  </w:num>
-  <w:num w:numId="13">
-    <w:abstractNumId w:val="7"/>
-  </w:num>
-  <w:num w:numId="14">
-    <w:abstractNumId w:val="3"/>
-  </w:num>
-  <w:num w:numId="15">
-    <w:abstractNumId w:val="12"/>
-  </w:num>
-  <w:num w:numId="16">
-    <w:abstractNumId w:val="13"/>
   </w:num>
 </w:numbering>
 </file>

</xml_diff>